<commit_message>
// no revisions disregard
(had made highlighted marks when reviewing requirements, gitHub must
think there were changes made)
</commit_message>
<xml_diff>
--- a/Artifacts/Cycle 1/Work in Progress/SRS Rev 01.docx
+++ b/Artifacts/Cycle 1/Work in Progress/SRS Rev 01.docx
@@ -1,6 +1,6 @@
 
 <file path=word/document.xml><?xml version="1.0" encoding="utf-8"?>
-<w:document xmlns:wpc="http://schemas.microsoft.com/office/word/2010/wordprocessingCanvas" xmlns:mc="http://schemas.openxmlformats.org/markup-compatibility/2006" xmlns:o="urn:schemas-microsoft-com:office:office" xmlns:r="http://schemas.openxmlformats.org/officeDocument/2006/relationships" xmlns:m="http://schemas.openxmlformats.org/officeDocument/2006/math" xmlns:v="urn:schemas-microsoft-com:vml" xmlns:wp14="http://schemas.microsoft.com/office/word/2010/wordprocessingDrawing" xmlns:wp="http://schemas.openxmlformats.org/drawingml/2006/wordprocessingDrawing" xmlns:w10="urn:schemas-microsoft-com:office:word" xmlns:w="http://schemas.openxmlformats.org/wordprocessingml/2006/main" xmlns:w14="http://schemas.microsoft.com/office/word/2010/wordml" xmlns:w15="http://schemas.microsoft.com/office/word/2012/wordml" xmlns:wpg="http://schemas.microsoft.com/office/word/2010/wordprocessingGroup" xmlns:wpi="http://schemas.microsoft.com/office/word/2010/wordprocessingInk" xmlns:wne="http://schemas.microsoft.com/office/word/2006/wordml" xmlns:wps="http://schemas.microsoft.com/office/word/2010/wordprocessingShape" mc:Ignorable="w14 w15 wp14">
+<w:document xmlns:mo="http://schemas.microsoft.com/office/mac/office/2008/main" xmlns:ve="http://schemas.openxmlformats.org/markup-compatibility/2006" xmlns:mv="urn:schemas-microsoft-com:mac:vml" xmlns:o="urn:schemas-microsoft-com:office:office" xmlns:r="http://schemas.openxmlformats.org/officeDocument/2006/relationships" xmlns:m="http://schemas.openxmlformats.org/officeDocument/2006/math" xmlns:v="urn:schemas-microsoft-com:vml" xmlns:wp="http://schemas.openxmlformats.org/drawingml/2006/wordprocessingDrawing" xmlns:w10="urn:schemas-microsoft-com:office:word" xmlns:w="http://schemas.openxmlformats.org/wordprocessingml/2006/main" xmlns:wne="http://schemas.microsoft.com/office/word/2006/wordml" ve:Ignorable="mv" ve:PreserveAttributes="mv:*">
   <w:body>
     <w:p>
       <w:pPr>
@@ -16,288 +16,77 @@
         <w:rPr>
           <w:noProof/>
         </w:rPr>
-        <mc:AlternateContent>
-          <mc:Choice Requires="wps">
-            <w:drawing>
-              <wp:anchor distT="0" distB="0" distL="114300" distR="114300" simplePos="0" relativeHeight="251656192" behindDoc="0" locked="0" layoutInCell="1" allowOverlap="1" wp14:anchorId="1DC76A5A" wp14:editId="5FB6F7CE">
-                <wp:simplePos x="0" y="0"/>
-                <wp:positionH relativeFrom="column">
-                  <wp:posOffset>0</wp:posOffset>
-                </wp:positionH>
-                <wp:positionV relativeFrom="paragraph">
-                  <wp:posOffset>-174625</wp:posOffset>
-                </wp:positionV>
-                <wp:extent cx="1828800" cy="1828800"/>
-                <wp:effectExtent l="0" t="0" r="0" b="3810"/>
-                <wp:wrapSquare wrapText="bothSides"/>
-                <wp:docPr id="1" name="Text Box 1"/>
-                <wp:cNvGraphicFramePr/>
-                <a:graphic xmlns:a="http://schemas.openxmlformats.org/drawingml/2006/main">
-                  <a:graphicData uri="http://schemas.microsoft.com/office/word/2010/wordprocessingShape">
-                    <wps:wsp>
-                      <wps:cNvSpPr txBox="1"/>
-                      <wps:spPr>
-                        <a:xfrm>
-                          <a:off x="0" y="0"/>
-                          <a:ext cx="1828800" cy="1828800"/>
-                        </a:xfrm>
-                        <a:prstGeom prst="rect">
-                          <a:avLst/>
-                        </a:prstGeom>
-                        <a:noFill/>
-                        <a:ln>
-                          <a:noFill/>
-                        </a:ln>
-                        <a:effectLst/>
-                      </wps:spPr>
-                      <wps:txbx>
-                        <w:txbxContent>
-                          <w:p>
-                            <w:pPr>
-                              <w:jc w:val="center"/>
-                              <w:rPr>
-                                <w:rFonts w:ascii="Times New Roman" w:hAnsi="Times New Roman" w:cs="Times New Roman"/>
-                                <w:b/>
-                                <w:bCs/>
-                                <w:color w:val="000000" w:themeColor="text1"/>
-                                <w:sz w:val="72"/>
-                                <w:szCs w:val="72"/>
-                                <w14:shadow w14:blurRad="38100" w14:dist="19050" w14:dir="2700000" w14:sx="100000" w14:sy="100000" w14:kx="0" w14:ky="0" w14:algn="tl">
-                                  <w14:schemeClr w14:val="dk1">
-                                    <w14:alpha w14:val="60000"/>
-                                  </w14:schemeClr>
-                                </w14:shadow>
-                                <w14:textOutline w14:w="0" w14:cap="flat" w14:cmpd="sng" w14:algn="ctr">
-                                  <w14:noFill/>
-                                  <w14:prstDash w14:val="solid"/>
-                                  <w14:round/>
-                                </w14:textOutline>
-                              </w:rPr>
-                            </w:pPr>
-                            <w:r>
-                              <w:rPr>
-                                <w:rFonts w:ascii="Times New Roman" w:hAnsi="Times New Roman" w:cs="Times New Roman"/>
-                                <w:b/>
-                                <w:bCs/>
-                                <w:color w:val="000000" w:themeColor="text1"/>
-                                <w:sz w:val="72"/>
-                                <w:szCs w:val="72"/>
-                                <w14:shadow w14:blurRad="38100" w14:dist="19050" w14:dir="2700000" w14:sx="100000" w14:sy="100000" w14:kx="0" w14:ky="0" w14:algn="tl">
-                                  <w14:schemeClr w14:val="dk1">
-                                    <w14:alpha w14:val="60000"/>
-                                  </w14:schemeClr>
-                                </w14:shadow>
-                                <w14:textOutline w14:w="0" w14:cap="flat" w14:cmpd="sng" w14:algn="ctr">
-                                  <w14:noFill/>
-                                  <w14:prstDash w14:val="solid"/>
-                                  <w14:round/>
-                                </w14:textOutline>
-                              </w:rPr>
-                              <w:t>Air Route Planner</w:t>
-                            </w:r>
-                          </w:p>
-                          <w:p>
-                            <w:pPr>
-                              <w:jc w:val="center"/>
-                              <w:rPr>
-                                <w:rFonts w:ascii="Times New Roman" w:hAnsi="Times New Roman" w:cs="Times New Roman"/>
-                                <w:bCs/>
-                                <w:color w:val="000000" w:themeColor="text1"/>
-                                <w:sz w:val="72"/>
-                                <w:szCs w:val="72"/>
-                                <w14:shadow w14:blurRad="38100" w14:dist="19050" w14:dir="2700000" w14:sx="100000" w14:sy="100000" w14:kx="0" w14:ky="0" w14:algn="tl">
-                                  <w14:schemeClr w14:val="dk1">
-                                    <w14:alpha w14:val="60000"/>
-                                  </w14:schemeClr>
-                                </w14:shadow>
-                                <w14:textOutline w14:w="0" w14:cap="flat" w14:cmpd="sng" w14:algn="ctr">
-                                  <w14:noFill/>
-                                  <w14:prstDash w14:val="solid"/>
-                                  <w14:round/>
-                                </w14:textOutline>
-                              </w:rPr>
-                            </w:pPr>
-                            <w:r>
-                              <w:rPr>
-                                <w:rFonts w:ascii="Times New Roman" w:hAnsi="Times New Roman" w:cs="Times New Roman"/>
-                                <w:bCs/>
-                                <w:color w:val="000000" w:themeColor="text1"/>
-                                <w:sz w:val="72"/>
-                                <w:szCs w:val="72"/>
-                                <w14:shadow w14:blurRad="38100" w14:dist="19050" w14:dir="2700000" w14:sx="100000" w14:sy="100000" w14:kx="0" w14:ky="0" w14:algn="tl">
-                                  <w14:schemeClr w14:val="dk1">
-                                    <w14:alpha w14:val="60000"/>
-                                  </w14:schemeClr>
-                                </w14:shadow>
-                                <w14:textOutline w14:w="0" w14:cap="flat" w14:cmpd="sng" w14:algn="ctr">
-                                  <w14:noFill/>
-                                  <w14:prstDash w14:val="solid"/>
-                                  <w14:round/>
-                                </w14:textOutline>
-                              </w:rPr>
-                              <w:t>Software Requirements Specification</w:t>
-                            </w:r>
-                          </w:p>
-                          <w:p>
-                            <w:pPr>
-                              <w:jc w:val="center"/>
-                              <w:rPr>
-                                <w:rFonts w:ascii="Times New Roman" w:hAnsi="Times New Roman" w:cs="Times New Roman"/>
-                                <w:bCs/>
-                                <w:color w:val="000000" w:themeColor="text1"/>
-                                <w:sz w:val="72"/>
-                                <w:szCs w:val="72"/>
-                                <w14:shadow w14:blurRad="38100" w14:dist="19050" w14:dir="2700000" w14:sx="100000" w14:sy="100000" w14:kx="0" w14:ky="0" w14:algn="tl">
-                                  <w14:schemeClr w14:val="dk1">
-                                    <w14:alpha w14:val="60000"/>
-                                  </w14:schemeClr>
-                                </w14:shadow>
-                                <w14:textOutline w14:w="0" w14:cap="flat" w14:cmpd="sng" w14:algn="ctr">
-                                  <w14:noFill/>
-                                  <w14:prstDash w14:val="solid"/>
-                                  <w14:round/>
-                                </w14:textOutline>
-                              </w:rPr>
-                            </w:pPr>
-                          </w:p>
-                        </w:txbxContent>
-                      </wps:txbx>
-                      <wps:bodyPr rot="0" spcFirstLastPara="0" vertOverflow="overflow" horzOverflow="overflow" vert="horz" wrap="none" lIns="91440" tIns="45720" rIns="91440" bIns="45720" numCol="1" spcCol="0" rtlCol="0" fromWordArt="0" anchor="t" anchorCtr="0" forceAA="0" compatLnSpc="1">
-                        <a:prstTxWarp prst="textNoShape">
-                          <a:avLst/>
-                        </a:prstTxWarp>
-                        <a:spAutoFit/>
-                      </wps:bodyPr>
-                    </wps:wsp>
-                  </a:graphicData>
-                </a:graphic>
-              </wp:anchor>
-            </w:drawing>
-          </mc:Choice>
-          <mc:Fallback>
-            <w:pict>
-              <v:shapetype w14:anchorId="1DC76A5A" id="_x0000_t202" coordsize="21600,21600" o:spt="202" path="m,l,21600r21600,l21600,xe">
-                <v:stroke joinstyle="miter"/>
-                <v:path gradientshapeok="t" o:connecttype="rect"/>
-              </v:shapetype>
-              <v:shape id="Text Box 1" o:spid="_x0000_s1026" type="#_x0000_t202" style="position:absolute;margin-left:0;margin-top:-13.75pt;width:2in;height:2in;z-index:251656192;visibility:visible;mso-wrap-style:none;mso-wrap-distance-left:9pt;mso-wrap-distance-top:0;mso-wrap-distance-right:9pt;mso-wrap-distance-bottom:0;mso-position-horizontal:absolute;mso-position-horizontal-relative:text;mso-position-vertical:absolute;mso-position-vertical-relative:text;v-text-anchor:top" o:gfxdata="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" filled="f" stroked="f">
-                <v:textbox style="mso-fit-shape-to-text:t">
-                  <w:txbxContent>
-                    <w:p>
-                      <w:pPr>
-                        <w:jc w:val="center"/>
-                        <w:rPr>
-                          <w:rFonts w:ascii="Times New Roman" w:hAnsi="Times New Roman" w:cs="Times New Roman"/>
-                          <w:b/>
-                          <w:bCs/>
-                          <w:color w:val="000000" w:themeColor="text1"/>
-                          <w:sz w:val="72"/>
-                          <w:szCs w:val="72"/>
-                          <w14:shadow w14:blurRad="38100" w14:dist="19050" w14:dir="2700000" w14:sx="100000" w14:sy="100000" w14:kx="0" w14:ky="0" w14:algn="tl">
-                            <w14:schemeClr w14:val="dk1">
-                              <w14:alpha w14:val="60000"/>
-                            </w14:schemeClr>
-                          </w14:shadow>
-                          <w14:textOutline w14:w="0" w14:cap="flat" w14:cmpd="sng" w14:algn="ctr">
-                            <w14:noFill/>
-                            <w14:prstDash w14:val="solid"/>
-                            <w14:round/>
-                          </w14:textOutline>
-                        </w:rPr>
-                      </w:pPr>
-                      <w:r>
-                        <w:rPr>
-                          <w:rFonts w:ascii="Times New Roman" w:hAnsi="Times New Roman" w:cs="Times New Roman"/>
-                          <w:b/>
-                          <w:bCs/>
-                          <w:color w:val="000000" w:themeColor="text1"/>
-                          <w:sz w:val="72"/>
-                          <w:szCs w:val="72"/>
-                          <w14:shadow w14:blurRad="38100" w14:dist="19050" w14:dir="2700000" w14:sx="100000" w14:sy="100000" w14:kx="0" w14:ky="0" w14:algn="tl">
-                            <w14:schemeClr w14:val="dk1">
-                              <w14:alpha w14:val="60000"/>
-                            </w14:schemeClr>
-                          </w14:shadow>
-                          <w14:textOutline w14:w="0" w14:cap="flat" w14:cmpd="sng" w14:algn="ctr">
-                            <w14:noFill/>
-                            <w14:prstDash w14:val="solid"/>
-                            <w14:round/>
-                          </w14:textOutline>
-                        </w:rPr>
-                        <w:t>Air Route Planner</w:t>
-                      </w:r>
-                    </w:p>
-                    <w:p>
-                      <w:pPr>
-                        <w:jc w:val="center"/>
-                        <w:rPr>
-                          <w:rFonts w:ascii="Times New Roman" w:hAnsi="Times New Roman" w:cs="Times New Roman"/>
-                          <w:bCs/>
-                          <w:color w:val="000000" w:themeColor="text1"/>
-                          <w:sz w:val="72"/>
-                          <w:szCs w:val="72"/>
-                          <w14:shadow w14:blurRad="38100" w14:dist="19050" w14:dir="2700000" w14:sx="100000" w14:sy="100000" w14:kx="0" w14:ky="0" w14:algn="tl">
-                            <w14:schemeClr w14:val="dk1">
-                              <w14:alpha w14:val="60000"/>
-                            </w14:schemeClr>
-                          </w14:shadow>
-                          <w14:textOutline w14:w="0" w14:cap="flat" w14:cmpd="sng" w14:algn="ctr">
-                            <w14:noFill/>
-                            <w14:prstDash w14:val="solid"/>
-                            <w14:round/>
-                          </w14:textOutline>
-                        </w:rPr>
-                      </w:pPr>
-                      <w:r>
-                        <w:rPr>
-                          <w:rFonts w:ascii="Times New Roman" w:hAnsi="Times New Roman" w:cs="Times New Roman"/>
-                          <w:bCs/>
-                          <w:color w:val="000000" w:themeColor="text1"/>
-                          <w:sz w:val="72"/>
-                          <w:szCs w:val="72"/>
-                          <w14:shadow w14:blurRad="38100" w14:dist="19050" w14:dir="2700000" w14:sx="100000" w14:sy="100000" w14:kx="0" w14:ky="0" w14:algn="tl">
-                            <w14:schemeClr w14:val="dk1">
-                              <w14:alpha w14:val="60000"/>
-                            </w14:schemeClr>
-                          </w14:shadow>
-                          <w14:textOutline w14:w="0" w14:cap="flat" w14:cmpd="sng" w14:algn="ctr">
-                            <w14:noFill/>
-                            <w14:prstDash w14:val="solid"/>
-                            <w14:round/>
-                          </w14:textOutline>
-                        </w:rPr>
-                        <w:t>Software Requirements Specification</w:t>
-                      </w:r>
-                    </w:p>
-                    <w:p>
-                      <w:pPr>
-                        <w:jc w:val="center"/>
-                        <w:rPr>
-                          <w:rFonts w:ascii="Times New Roman" w:hAnsi="Times New Roman" w:cs="Times New Roman"/>
-                          <w:bCs/>
-                          <w:color w:val="000000" w:themeColor="text1"/>
-                          <w:sz w:val="72"/>
-                          <w:szCs w:val="72"/>
-                          <w14:shadow w14:blurRad="38100" w14:dist="19050" w14:dir="2700000" w14:sx="100000" w14:sy="100000" w14:kx="0" w14:ky="0" w14:algn="tl">
-                            <w14:schemeClr w14:val="dk1">
-                              <w14:alpha w14:val="60000"/>
-                            </w14:schemeClr>
-                          </w14:shadow>
-                          <w14:textOutline w14:w="0" w14:cap="flat" w14:cmpd="sng" w14:algn="ctr">
-                            <w14:noFill/>
-                            <w14:prstDash w14:val="solid"/>
-                            <w14:round/>
-                          </w14:textOutline>
-                        </w:rPr>
-                      </w:pPr>
-                    </w:p>
-                  </w:txbxContent>
-                </v:textbox>
-                <w10:wrap type="square"/>
-              </v:shape>
-            </w:pict>
-          </mc:Fallback>
-        </mc:AlternateContent>
+        <w:pict>
+          <v:shapetype id="_x0000_t202" coordsize="21600,21600" o:spt="202" path="m0,0l0,21600,21600,21600,21600,0xe">
+            <v:stroke joinstyle="miter"/>
+            <v:path gradientshapeok="t" o:connecttype="rect"/>
+          </v:shapetype>
+          <v:shape id="Text Box 1" o:spid="_x0000_s1026" type="#_x0000_t202" style="position:absolute;margin-left:0;margin-top:-13.75pt;width:495pt;height:148.75pt;z-index:251656192;visibility:visible;mso-wrap-distance-left:9pt;mso-wrap-distance-top:0;mso-wrap-distance-right:9pt;mso-wrap-distance-bottom:0;mso-position-horizontal:absolute;mso-position-horizontal-relative:text;mso-position-vertical:absolute;mso-position-vertical-relative:text;v-text-anchor:top" o:gfxdata="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" filled="f" stroked="f">
+            <v:textbox>
+              <w:txbxContent>
+                <w:p>
+                  <w:pPr>
+                    <w:jc w:val="center"/>
+                    <w:rPr>
+                      <w:rFonts w:ascii="Times New Roman" w:hAnsi="Times New Roman" w:cs="Times New Roman"/>
+                      <w:b/>
+                      <w:bCs/>
+                      <w:color w:val="000000" w:themeColor="text1"/>
+                      <w:sz w:val="72"/>
+                      <w:szCs w:val="72"/>
+                    </w:rPr>
+                  </w:pPr>
+                  <w:r>
+                    <w:rPr>
+                      <w:rFonts w:ascii="Times New Roman" w:hAnsi="Times New Roman" w:cs="Times New Roman"/>
+                      <w:b/>
+                      <w:bCs/>
+                      <w:color w:val="000000" w:themeColor="text1"/>
+                      <w:sz w:val="72"/>
+                      <w:szCs w:val="72"/>
+                    </w:rPr>
+                    <w:t>Air Route Planner</w:t>
+                  </w:r>
+                </w:p>
+                <w:p>
+                  <w:pPr>
+                    <w:jc w:val="center"/>
+                    <w:rPr>
+                      <w:rFonts w:ascii="Times New Roman" w:hAnsi="Times New Roman" w:cs="Times New Roman"/>
+                      <w:bCs/>
+                      <w:color w:val="000000" w:themeColor="text1"/>
+                      <w:sz w:val="72"/>
+                      <w:szCs w:val="72"/>
+                    </w:rPr>
+                  </w:pPr>
+                  <w:r>
+                    <w:rPr>
+                      <w:rFonts w:ascii="Times New Roman" w:hAnsi="Times New Roman" w:cs="Times New Roman"/>
+                      <w:bCs/>
+                      <w:color w:val="000000" w:themeColor="text1"/>
+                      <w:sz w:val="72"/>
+                      <w:szCs w:val="72"/>
+                    </w:rPr>
+                    <w:t>Software Requirements Specification</w:t>
+                  </w:r>
+                </w:p>
+                <w:p>
+                  <w:pPr>
+                    <w:jc w:val="center"/>
+                    <w:rPr>
+                      <w:rFonts w:ascii="Times New Roman" w:hAnsi="Times New Roman" w:cs="Times New Roman"/>
+                      <w:bCs/>
+                      <w:color w:val="000000" w:themeColor="text1"/>
+                      <w:sz w:val="72"/>
+                      <w:szCs w:val="72"/>
+                    </w:rPr>
+                  </w:pPr>
+                </w:p>
+              </w:txbxContent>
+            </v:textbox>
+            <w10:wrap type="square"/>
+          </v:shape>
+        </w:pict>
       </w:r>
     </w:p>
     <w:p>
@@ -352,7 +141,27 @@
           <w:sz w:val="40"/>
           <w:szCs w:val="40"/>
         </w:rPr>
-        <w:t>SE 300 Section 1</w:t>
+        <w:t xml:space="preserve">SE 300 Section </w:t>
+      </w:r>
+      <w:r>
+        <w:rPr>
+          <w:rFonts w:ascii="Times New Roman" w:hAnsi="Times New Roman" w:cs="Times New Roman"/>
+          <w:b/>
+          <w:bCs/>
+          <w:sz w:val="40"/>
+          <w:szCs w:val="40"/>
+        </w:rPr>
+        <w:t>0</w:t>
+      </w:r>
+      <w:r>
+        <w:rPr>
+          <w:rFonts w:ascii="Times New Roman" w:hAnsi="Times New Roman" w:cs="Times New Roman"/>
+          <w:b/>
+          <w:bCs/>
+          <w:sz w:val="40"/>
+          <w:szCs w:val="40"/>
+        </w:rPr>
+        <w:t>1</w:t>
       </w:r>
     </w:p>
     <w:p>
@@ -499,7 +308,6 @@
             <w:r>
               <w:rPr>
                 <w:noProof/>
-                <w:webHidden/>
               </w:rPr>
             </w:r>
             <w:r>
@@ -569,7 +377,6 @@
             <w:r>
               <w:rPr>
                 <w:noProof/>
-                <w:webHidden/>
               </w:rPr>
             </w:r>
             <w:r>
@@ -639,7 +446,6 @@
             <w:r>
               <w:rPr>
                 <w:noProof/>
-                <w:webHidden/>
               </w:rPr>
             </w:r>
             <w:r>
@@ -709,7 +515,6 @@
             <w:r>
               <w:rPr>
                 <w:noProof/>
-                <w:webHidden/>
               </w:rPr>
             </w:r>
             <w:r>
@@ -779,7 +584,6 @@
             <w:r>
               <w:rPr>
                 <w:noProof/>
-                <w:webHidden/>
               </w:rPr>
             </w:r>
             <w:r>
@@ -850,7 +654,6 @@
           <w:b/>
           <w:color w:val="000000" w:themeColor="text1"/>
         </w:rPr>
-        <w:lastRenderedPageBreak/>
         <w:t>Introduction</w:t>
       </w:r>
       <w:bookmarkEnd w:id="0"/>
@@ -1932,8 +1735,7 @@
         <w:pStyle w:val="Subtitle"/>
         <w:rPr>
           <w:rStyle w:val="SubtleEmphasis"/>
-          <w:rFonts w:ascii="Times New Roman" w:hAnsi="Times New Roman" w:cs="Times New Roman"/>
-          <w:i w:val="0"/>
+          <w:spacing w:val="0"/>
         </w:rPr>
       </w:pPr>
       <w:r>
@@ -3006,7 +2808,6 @@
           <w:sz w:val="24"/>
           <w:szCs w:val="24"/>
         </w:rPr>
-        <w:lastRenderedPageBreak/>
         <w:t>If an optional field is not used, the system must be able to parse data that is contained in these fields</w:t>
       </w:r>
     </w:p>
@@ -3132,8 +2933,7 @@
         <w:pStyle w:val="Subtitle"/>
         <w:rPr>
           <w:rStyle w:val="SubtleEmphasis"/>
-          <w:rFonts w:ascii="Times New Roman" w:hAnsi="Times New Roman" w:cs="Times New Roman"/>
-          <w:i w:val="0"/>
+          <w:spacing w:val="0"/>
         </w:rPr>
       </w:pPr>
       <w:r>
@@ -3953,8 +3753,7 @@
         <w:pStyle w:val="Subtitle"/>
         <w:rPr>
           <w:rStyle w:val="SubtleEmphasis"/>
-          <w:rFonts w:ascii="Times New Roman" w:hAnsi="Times New Roman" w:cs="Times New Roman"/>
-          <w:i w:val="0"/>
+          <w:spacing w:val="0"/>
         </w:rPr>
       </w:pPr>
       <w:r>
@@ -4113,7 +3912,6 @@
           <w:sz w:val="24"/>
           <w:szCs w:val="24"/>
         </w:rPr>
-        <w:lastRenderedPageBreak/>
         <w:t>Names of paths used</w:t>
       </w:r>
     </w:p>
@@ -4742,8 +4540,7 @@
         <w:pStyle w:val="Subtitle"/>
         <w:rPr>
           <w:rStyle w:val="SubtleEmphasis"/>
-          <w:rFonts w:ascii="Times New Roman" w:hAnsi="Times New Roman" w:cs="Times New Roman"/>
-          <w:i w:val="0"/>
+          <w:spacing w:val="0"/>
         </w:rPr>
       </w:pPr>
       <w:r>
@@ -4929,7 +4726,6 @@
           <w:b/>
           <w:color w:val="000000" w:themeColor="text1"/>
         </w:rPr>
-        <w:lastRenderedPageBreak/>
         <w:t>External Interface Requiremen</w:t>
       </w:r>
       <w:bookmarkStart w:id="5" w:name="_GoBack"/>
@@ -4950,7 +4746,7 @@
           <w:noProof/>
         </w:rPr>
         <w:drawing>
-          <wp:anchor distT="0" distB="0" distL="114300" distR="114300" simplePos="0" relativeHeight="251658240" behindDoc="0" locked="0" layoutInCell="1" allowOverlap="1" wp14:anchorId="33C7E711" wp14:editId="56CB47C2">
+          <wp:anchor distT="0" distB="0" distL="114300" distR="114300" simplePos="0" relativeHeight="251658240" behindDoc="0" locked="0" layoutInCell="1" allowOverlap="1">
             <wp:simplePos x="0" y="0"/>
             <wp:positionH relativeFrom="column">
               <wp:posOffset>-581025</wp:posOffset>
@@ -4976,7 +4772,7 @@
                     <a:blip r:embed="rId8">
                       <a:extLst>
                         <a:ext uri="{28A0092B-C50C-407E-A947-70E740481C1C}">
-                          <a14:useLocalDpi xmlns:a14="http://schemas.microsoft.com/office/drawing/2010/main" val="0"/>
+                          <a14:useLocalDpi xmlns="" xmlns:wpc="http://schemas.microsoft.com/office/word/2010/wordprocessingCanvas" xmlns:mc="http://schemas.openxmlformats.org/markup-compatibility/2006" xmlns:o="urn:schemas-microsoft-com:office:office" xmlns:r="http://schemas.openxmlformats.org/officeDocument/2006/relationships" xmlns:m="http://schemas.openxmlformats.org/officeDocument/2006/math" xmlns:v="urn:schemas-microsoft-com:vml" xmlns:wp14="http://schemas.microsoft.com/office/word/2010/wordprocessingDrawing" xmlns:wp="http://schemas.openxmlformats.org/drawingml/2006/wordprocessingDrawing" xmlns:w10="urn:schemas-microsoft-com:office:word" xmlns:w="http://schemas.openxmlformats.org/wordprocessingml/2006/main" xmlns:w14="http://schemas.microsoft.com/office/word/2010/wordml" xmlns:w15="http://schemas.microsoft.com/office/word/2012/wordml" xmlns:wpg="http://schemas.microsoft.com/office/word/2010/wordprocessingGroup" xmlns:wpi="http://schemas.microsoft.com/office/word/2010/wordprocessingInk" xmlns:wne="http://schemas.microsoft.com/office/word/2006/wordml" xmlns:wps="http://schemas.microsoft.com/office/word/2010/wordprocessingShape" xmlns:a="http://schemas.openxmlformats.org/drawingml/2006/main" xmlns:pic="http://schemas.openxmlformats.org/drawingml/2006/picture" xmlns:a14="http://schemas.microsoft.com/office/drawing/2010/main" xmlns:mv="urn:schemas-microsoft-com:mac:vml" xmlns:ve="http://schemas.openxmlformats.org/markup-compatibility/2006" xmlns:mo="http://schemas.microsoft.com/office/mac/office/2008/main" val="0"/>
                         </a:ext>
                       </a:extLst>
                     </a:blip>
@@ -5004,8 +4800,7 @@
     <w:sectPr>
       <w:footerReference w:type="default" r:id="rId9"/>
       <w:pgSz w:w="12240" w:h="15840"/>
-      <w:pgMar w:top="1440" w:right="1440" w:bottom="1440" w:left="1440" w:header="720" w:footer="720" w:gutter="0"/>
-      <w:cols w:space="720"/>
+      <w:pgMar w:top="1440" w:right="1440" w:bottom="1440" w:left="1440" w:gutter="0"/>
       <w:titlePg/>
       <w:docGrid w:linePitch="360"/>
     </w:sectPr>
@@ -5014,7 +4809,7 @@
 </file>
 
 <file path=word/endnotes.xml><?xml version="1.0" encoding="utf-8"?>
-<w:endnotes xmlns:wpc="http://schemas.microsoft.com/office/word/2010/wordprocessingCanvas" xmlns:mc="http://schemas.openxmlformats.org/markup-compatibility/2006" xmlns:o="urn:schemas-microsoft-com:office:office" xmlns:r="http://schemas.openxmlformats.org/officeDocument/2006/relationships" xmlns:m="http://schemas.openxmlformats.org/officeDocument/2006/math" xmlns:v="urn:schemas-microsoft-com:vml" xmlns:wp14="http://schemas.microsoft.com/office/word/2010/wordprocessingDrawing" xmlns:wp="http://schemas.openxmlformats.org/drawingml/2006/wordprocessingDrawing" xmlns:w10="urn:schemas-microsoft-com:office:word" xmlns:w="http://schemas.openxmlformats.org/wordprocessingml/2006/main" xmlns:w14="http://schemas.microsoft.com/office/word/2010/wordml" xmlns:w15="http://schemas.microsoft.com/office/word/2012/wordml" xmlns:wpg="http://schemas.microsoft.com/office/word/2010/wordprocessingGroup" xmlns:wpi="http://schemas.microsoft.com/office/word/2010/wordprocessingInk" xmlns:wne="http://schemas.microsoft.com/office/word/2006/wordml" xmlns:wps="http://schemas.microsoft.com/office/word/2010/wordprocessingShape" mc:Ignorable="w14 w15 wp14">
+<w:endnotes xmlns:mo="http://schemas.microsoft.com/office/mac/office/2008/main" xmlns:ve="http://schemas.openxmlformats.org/markup-compatibility/2006" xmlns:mv="urn:schemas-microsoft-com:mac:vml" xmlns:o="urn:schemas-microsoft-com:office:office" xmlns:r="http://schemas.openxmlformats.org/officeDocument/2006/relationships" xmlns:m="http://schemas.openxmlformats.org/officeDocument/2006/math" xmlns:v="urn:schemas-microsoft-com:vml" xmlns:wp="http://schemas.openxmlformats.org/drawingml/2006/wordprocessingDrawing" xmlns:w10="urn:schemas-microsoft-com:office:word" xmlns:w="http://schemas.openxmlformats.org/wordprocessingml/2006/main" xmlns:wne="http://schemas.microsoft.com/office/word/2006/wordml">
   <w:endnote w:type="separator" w:id="-1">
     <w:p>
       <w:r>
@@ -5033,7 +4828,7 @@
 </file>
 
 <file path=word/footer1.xml><?xml version="1.0" encoding="utf-8"?>
-<w:ftr xmlns:wpc="http://schemas.microsoft.com/office/word/2010/wordprocessingCanvas" xmlns:mc="http://schemas.openxmlformats.org/markup-compatibility/2006" xmlns:o="urn:schemas-microsoft-com:office:office" xmlns:r="http://schemas.openxmlformats.org/officeDocument/2006/relationships" xmlns:m="http://schemas.openxmlformats.org/officeDocument/2006/math" xmlns:v="urn:schemas-microsoft-com:vml" xmlns:wp14="http://schemas.microsoft.com/office/word/2010/wordprocessingDrawing" xmlns:wp="http://schemas.openxmlformats.org/drawingml/2006/wordprocessingDrawing" xmlns:w10="urn:schemas-microsoft-com:office:word" xmlns:w="http://schemas.openxmlformats.org/wordprocessingml/2006/main" xmlns:w14="http://schemas.microsoft.com/office/word/2010/wordml" xmlns:w15="http://schemas.microsoft.com/office/word/2012/wordml" xmlns:wpg="http://schemas.microsoft.com/office/word/2010/wordprocessingGroup" xmlns:wpi="http://schemas.microsoft.com/office/word/2010/wordprocessingInk" xmlns:wne="http://schemas.microsoft.com/office/word/2006/wordml" xmlns:wps="http://schemas.microsoft.com/office/word/2010/wordprocessingShape" mc:Ignorable="w14 w15 wp14">
+<w:ftr xmlns:mo="http://schemas.microsoft.com/office/mac/office/2008/main" xmlns:ve="http://schemas.openxmlformats.org/markup-compatibility/2006" xmlns:mv="urn:schemas-microsoft-com:mac:vml" xmlns:o="urn:schemas-microsoft-com:office:office" xmlns:r="http://schemas.openxmlformats.org/officeDocument/2006/relationships" xmlns:m="http://schemas.openxmlformats.org/officeDocument/2006/math" xmlns:v="urn:schemas-microsoft-com:vml" xmlns:wp="http://schemas.openxmlformats.org/drawingml/2006/wordprocessingDrawing" xmlns:w10="urn:schemas-microsoft-com:office:word" xmlns:w="http://schemas.openxmlformats.org/wordprocessingml/2006/main" xmlns:wne="http://schemas.microsoft.com/office/word/2006/wordml">
   <w:p>
     <w:pPr>
       <w:pStyle w:val="Footer"/>
@@ -5064,27 +4859,14 @@
         </w:rPr>
       </w:sdtEndPr>
       <w:sdtContent>
-        <w:r>
-          <w:fldChar w:fldCharType="begin"/>
-        </w:r>
-        <w:r>
-          <w:instrText xml:space="preserve"> PAGE   \* MERGEFORMAT </w:instrText>
-        </w:r>
-        <w:r>
-          <w:fldChar w:fldCharType="separate"/>
-        </w:r>
-        <w:r>
-          <w:rPr>
-            <w:noProof/>
-          </w:rPr>
-          <w:t>2</w:t>
-        </w:r>
-        <w:r>
-          <w:rPr>
-            <w:noProof/>
-          </w:rPr>
-          <w:fldChar w:fldCharType="end"/>
-        </w:r>
+        <w:fldSimple w:instr=" PAGE   \* MERGEFORMAT ">
+          <w:r>
+            <w:rPr>
+              <w:noProof/>
+            </w:rPr>
+            <w:t>2</w:t>
+          </w:r>
+        </w:fldSimple>
       </w:sdtContent>
     </w:sdt>
   </w:p>
@@ -5097,7 +4879,7 @@
 </file>
 
 <file path=word/footnotes.xml><?xml version="1.0" encoding="utf-8"?>
-<w:footnotes xmlns:wpc="http://schemas.microsoft.com/office/word/2010/wordprocessingCanvas" xmlns:mc="http://schemas.openxmlformats.org/markup-compatibility/2006" xmlns:o="urn:schemas-microsoft-com:office:office" xmlns:r="http://schemas.openxmlformats.org/officeDocument/2006/relationships" xmlns:m="http://schemas.openxmlformats.org/officeDocument/2006/math" xmlns:v="urn:schemas-microsoft-com:vml" xmlns:wp14="http://schemas.microsoft.com/office/word/2010/wordprocessingDrawing" xmlns:wp="http://schemas.openxmlformats.org/drawingml/2006/wordprocessingDrawing" xmlns:w10="urn:schemas-microsoft-com:office:word" xmlns:w="http://schemas.openxmlformats.org/wordprocessingml/2006/main" xmlns:w14="http://schemas.microsoft.com/office/word/2010/wordml" xmlns:w15="http://schemas.microsoft.com/office/word/2012/wordml" xmlns:wpg="http://schemas.microsoft.com/office/word/2010/wordprocessingGroup" xmlns:wpi="http://schemas.microsoft.com/office/word/2010/wordprocessingInk" xmlns:wne="http://schemas.microsoft.com/office/word/2006/wordml" xmlns:wps="http://schemas.microsoft.com/office/word/2010/wordprocessingShape" mc:Ignorable="w14 w15 wp14">
+<w:footnotes xmlns:mo="http://schemas.microsoft.com/office/mac/office/2008/main" xmlns:ve="http://schemas.openxmlformats.org/markup-compatibility/2006" xmlns:mv="urn:schemas-microsoft-com:mac:vml" xmlns:o="urn:schemas-microsoft-com:office:office" xmlns:r="http://schemas.openxmlformats.org/officeDocument/2006/relationships" xmlns:m="http://schemas.openxmlformats.org/officeDocument/2006/math" xmlns:v="urn:schemas-microsoft-com:vml" xmlns:wp="http://schemas.openxmlformats.org/drawingml/2006/wordprocessingDrawing" xmlns:w10="urn:schemas-microsoft-com:office:word" xmlns:w="http://schemas.openxmlformats.org/wordprocessingml/2006/main" xmlns:wne="http://schemas.microsoft.com/office/word/2006/wordml">
   <w:footnote w:type="separator" w:id="-1">
     <w:p>
       <w:r>
@@ -5116,7 +4898,7 @@
 </file>
 
 <file path=word/numbering.xml><?xml version="1.0" encoding="utf-8"?>
-<w:numbering xmlns:wpc="http://schemas.microsoft.com/office/word/2010/wordprocessingCanvas" xmlns:mc="http://schemas.openxmlformats.org/markup-compatibility/2006" xmlns:o="urn:schemas-microsoft-com:office:office" xmlns:r="http://schemas.openxmlformats.org/officeDocument/2006/relationships" xmlns:m="http://schemas.openxmlformats.org/officeDocument/2006/math" xmlns:v="urn:schemas-microsoft-com:vml" xmlns:wp14="http://schemas.microsoft.com/office/word/2010/wordprocessingDrawing" xmlns:wp="http://schemas.openxmlformats.org/drawingml/2006/wordprocessingDrawing" xmlns:w10="urn:schemas-microsoft-com:office:word" xmlns:w="http://schemas.openxmlformats.org/wordprocessingml/2006/main" xmlns:w14="http://schemas.microsoft.com/office/word/2010/wordml" xmlns:w15="http://schemas.microsoft.com/office/word/2012/wordml" xmlns:wpg="http://schemas.microsoft.com/office/word/2010/wordprocessingGroup" xmlns:wpi="http://schemas.microsoft.com/office/word/2010/wordprocessingInk" xmlns:wne="http://schemas.microsoft.com/office/word/2006/wordml" xmlns:wps="http://schemas.microsoft.com/office/word/2010/wordprocessingShape" mc:Ignorable="w14 w15 wp14">
+<w:numbering xmlns:mo="http://schemas.microsoft.com/office/mac/office/2008/main" xmlns:ve="http://schemas.openxmlformats.org/markup-compatibility/2006" xmlns:mv="urn:schemas-microsoft-com:mac:vml" xmlns:o="urn:schemas-microsoft-com:office:office" xmlns:r="http://schemas.openxmlformats.org/officeDocument/2006/relationships" xmlns:m="http://schemas.openxmlformats.org/officeDocument/2006/math" xmlns:v="urn:schemas-microsoft-com:vml" xmlns:wp="http://schemas.openxmlformats.org/drawingml/2006/wordprocessingDrawing" xmlns:w10="urn:schemas-microsoft-com:office:word" xmlns:w="http://schemas.openxmlformats.org/wordprocessingml/2006/main" xmlns:wne="http://schemas.microsoft.com/office/word/2006/wordml">
   <w:abstractNum w:abstractNumId="0">
     <w:nsid w:val="005D14DA"/>
     <w:multiLevelType w:val="multilevel"/>
@@ -6123,7 +5905,7 @@
 </file>
 
 <file path=word/styles.xml><?xml version="1.0" encoding="utf-8"?>
-<w:styles xmlns:mc="http://schemas.openxmlformats.org/markup-compatibility/2006" xmlns:r="http://schemas.openxmlformats.org/officeDocument/2006/relationships" xmlns:w="http://schemas.openxmlformats.org/wordprocessingml/2006/main" xmlns:w14="http://schemas.microsoft.com/office/word/2010/wordml" xmlns:w15="http://schemas.microsoft.com/office/word/2012/wordml" mc:Ignorable="w14 w15">
+<w:styles xmlns:r="http://schemas.openxmlformats.org/officeDocument/2006/relationships" xmlns:w="http://schemas.openxmlformats.org/wordprocessingml/2006/main">
   <w:docDefaults>
     <w:rPrDefault>
       <w:rPr>
@@ -6135,382 +5917,158 @@
     </w:rPrDefault>
     <w:pPrDefault/>
   </w:docDefaults>
-  <w:latentStyles w:defLockedState="0" w:defUIPriority="99" w:defSemiHidden="0" w:defUnhideWhenUsed="0" w:defQFormat="0" w:count="371">
-    <w:lsdException w:name="Normal" w:uiPriority="0" w:qFormat="1"/>
-    <w:lsdException w:name="heading 1" w:uiPriority="9" w:qFormat="1"/>
-    <w:lsdException w:name="heading 2" w:semiHidden="1" w:uiPriority="9" w:unhideWhenUsed="1" w:qFormat="1"/>
-    <w:lsdException w:name="heading 3" w:semiHidden="1" w:uiPriority="9" w:unhideWhenUsed="1" w:qFormat="1"/>
-    <w:lsdException w:name="heading 4" w:semiHidden="1" w:uiPriority="9" w:unhideWhenUsed="1" w:qFormat="1"/>
-    <w:lsdException w:name="heading 5" w:semiHidden="1" w:uiPriority="9" w:unhideWhenUsed="1" w:qFormat="1"/>
-    <w:lsdException w:name="heading 6" w:semiHidden="1" w:uiPriority="9" w:unhideWhenUsed="1" w:qFormat="1"/>
-    <w:lsdException w:name="heading 7" w:semiHidden="1" w:uiPriority="9" w:unhideWhenUsed="1" w:qFormat="1"/>
-    <w:lsdException w:name="heading 8" w:semiHidden="1" w:uiPriority="9" w:unhideWhenUsed="1" w:qFormat="1"/>
-    <w:lsdException w:name="heading 9" w:semiHidden="1" w:uiPriority="9" w:unhideWhenUsed="1" w:qFormat="1"/>
-    <w:lsdException w:name="index 1" w:semiHidden="1" w:unhideWhenUsed="1"/>
-    <w:lsdException w:name="index 2" w:semiHidden="1" w:unhideWhenUsed="1"/>
-    <w:lsdException w:name="index 3" w:semiHidden="1" w:unhideWhenUsed="1"/>
-    <w:lsdException w:name="index 4" w:semiHidden="1" w:unhideWhenUsed="1"/>
-    <w:lsdException w:name="index 5" w:semiHidden="1" w:unhideWhenUsed="1"/>
-    <w:lsdException w:name="index 6" w:semiHidden="1" w:unhideWhenUsed="1"/>
-    <w:lsdException w:name="index 7" w:semiHidden="1" w:unhideWhenUsed="1"/>
-    <w:lsdException w:name="index 8" w:semiHidden="1" w:unhideWhenUsed="1"/>
-    <w:lsdException w:name="index 9" w:semiHidden="1" w:unhideWhenUsed="1"/>
-    <w:lsdException w:name="toc 1" w:semiHidden="1" w:uiPriority="39" w:unhideWhenUsed="1"/>
-    <w:lsdException w:name="toc 2" w:semiHidden="1" w:uiPriority="39" w:unhideWhenUsed="1"/>
-    <w:lsdException w:name="toc 3" w:semiHidden="1" w:uiPriority="39" w:unhideWhenUsed="1"/>
-    <w:lsdException w:name="toc 4" w:semiHidden="1" w:uiPriority="39" w:unhideWhenUsed="1"/>
-    <w:lsdException w:name="toc 5" w:semiHidden="1" w:uiPriority="39" w:unhideWhenUsed="1"/>
-    <w:lsdException w:name="toc 6" w:semiHidden="1" w:uiPriority="39" w:unhideWhenUsed="1"/>
-    <w:lsdException w:name="toc 7" w:semiHidden="1" w:uiPriority="39" w:unhideWhenUsed="1"/>
-    <w:lsdException w:name="toc 8" w:semiHidden="1" w:uiPriority="39" w:unhideWhenUsed="1"/>
-    <w:lsdException w:name="toc 9" w:semiHidden="1" w:uiPriority="39" w:unhideWhenUsed="1"/>
-    <w:lsdException w:name="Normal Indent" w:semiHidden="1" w:unhideWhenUsed="1"/>
-    <w:lsdException w:name="footnote text" w:semiHidden="1" w:unhideWhenUsed="1"/>
-    <w:lsdException w:name="annotation text" w:semiHidden="1" w:unhideWhenUsed="1"/>
-    <w:lsdException w:name="header" w:semiHidden="1" w:unhideWhenUsed="1"/>
-    <w:lsdException w:name="footer" w:semiHidden="1" w:unhideWhenUsed="1"/>
-    <w:lsdException w:name="index heading" w:semiHidden="1" w:unhideWhenUsed="1"/>
-    <w:lsdException w:name="caption" w:semiHidden="1" w:uiPriority="35" w:unhideWhenUsed="1" w:qFormat="1"/>
-    <w:lsdException w:name="table of figures" w:semiHidden="1" w:unhideWhenUsed="1"/>
-    <w:lsdException w:name="envelope address" w:semiHidden="1" w:unhideWhenUsed="1"/>
-    <w:lsdException w:name="envelope return" w:semiHidden="1" w:unhideWhenUsed="1"/>
-    <w:lsdException w:name="footnote reference" w:semiHidden="1" w:unhideWhenUsed="1"/>
-    <w:lsdException w:name="annotation reference" w:semiHidden="1" w:unhideWhenUsed="1"/>
-    <w:lsdException w:name="line number" w:semiHidden="1" w:unhideWhenUsed="1"/>
-    <w:lsdException w:name="page number" w:semiHidden="1" w:unhideWhenUsed="1"/>
-    <w:lsdException w:name="endnote reference" w:semiHidden="1" w:unhideWhenUsed="1"/>
-    <w:lsdException w:name="endnote text" w:semiHidden="1" w:unhideWhenUsed="1"/>
-    <w:lsdException w:name="table of authorities" w:semiHidden="1" w:unhideWhenUsed="1"/>
-    <w:lsdException w:name="macro" w:semiHidden="1" w:unhideWhenUsed="1"/>
-    <w:lsdException w:name="toa heading" w:semiHidden="1" w:unhideWhenUsed="1"/>
-    <w:lsdException w:name="List" w:semiHidden="1" w:unhideWhenUsed="1"/>
-    <w:lsdException w:name="List Bullet" w:semiHidden="1" w:unhideWhenUsed="1"/>
-    <w:lsdException w:name="List Number" w:semiHidden="1" w:unhideWhenUsed="1"/>
-    <w:lsdException w:name="List 2" w:semiHidden="1" w:unhideWhenUsed="1"/>
-    <w:lsdException w:name="List 3" w:semiHidden="1" w:unhideWhenUsed="1"/>
-    <w:lsdException w:name="List 4" w:semiHidden="1" w:unhideWhenUsed="1"/>
-    <w:lsdException w:name="List 5" w:semiHidden="1" w:unhideWhenUsed="1"/>
-    <w:lsdException w:name="List Bullet 2" w:semiHidden="1" w:unhideWhenUsed="1"/>
-    <w:lsdException w:name="List Bullet 3" w:semiHidden="1" w:unhideWhenUsed="1"/>
-    <w:lsdException w:name="List Bullet 4" w:semiHidden="1" w:unhideWhenUsed="1"/>
-    <w:lsdException w:name="List Bullet 5" w:semiHidden="1" w:unhideWhenUsed="1"/>
-    <w:lsdException w:name="List Number 2" w:semiHidden="1" w:unhideWhenUsed="1"/>
-    <w:lsdException w:name="List Number 3" w:semiHidden="1" w:unhideWhenUsed="1"/>
-    <w:lsdException w:name="List Number 4" w:semiHidden="1" w:unhideWhenUsed="1"/>
-    <w:lsdException w:name="List Number 5" w:semiHidden="1" w:unhideWhenUsed="1"/>
-    <w:lsdException w:name="Title" w:uiPriority="10" w:qFormat="1"/>
-    <w:lsdException w:name="Closing" w:semiHidden="1" w:unhideWhenUsed="1"/>
-    <w:lsdException w:name="Signature" w:semiHidden="1" w:unhideWhenUsed="1"/>
-    <w:lsdException w:name="Default Paragraph Font" w:semiHidden="1" w:uiPriority="1" w:unhideWhenUsed="1"/>
-    <w:lsdException w:name="Body Text" w:semiHidden="1" w:unhideWhenUsed="1"/>
-    <w:lsdException w:name="Body Text Indent" w:semiHidden="1" w:unhideWhenUsed="1"/>
-    <w:lsdException w:name="List Continue" w:semiHidden="1" w:unhideWhenUsed="1"/>
-    <w:lsdException w:name="List Continue 2" w:semiHidden="1" w:unhideWhenUsed="1"/>
-    <w:lsdException w:name="List Continue 3" w:semiHidden="1" w:unhideWhenUsed="1"/>
-    <w:lsdException w:name="List Continue 4" w:semiHidden="1" w:unhideWhenUsed="1"/>
-    <w:lsdException w:name="List Continue 5" w:semiHidden="1" w:unhideWhenUsed="1"/>
-    <w:lsdException w:name="Message Header" w:semiHidden="1" w:unhideWhenUsed="1"/>
-    <w:lsdException w:name="Subtitle" w:uiPriority="11" w:qFormat="1"/>
-    <w:lsdException w:name="Salutation" w:semiHidden="1" w:unhideWhenUsed="1"/>
-    <w:lsdException w:name="Date" w:semiHidden="1" w:unhideWhenUsed="1"/>
-    <w:lsdException w:name="Body Text First Indent" w:semiHidden="1" w:unhideWhenUsed="1"/>
-    <w:lsdException w:name="Body Text First Indent 2" w:semiHidden="1" w:unhideWhenUsed="1"/>
-    <w:lsdException w:name="Note Heading" w:semiHidden="1" w:unhideWhenUsed="1"/>
-    <w:lsdException w:name="Body Text 2" w:semiHidden="1" w:unhideWhenUsed="1"/>
-    <w:lsdException w:name="Body Text 3" w:semiHidden="1" w:unhideWhenUsed="1"/>
-    <w:lsdException w:name="Body Text Indent 2" w:semiHidden="1" w:unhideWhenUsed="1"/>
-    <w:lsdException w:name="Body Text Indent 3" w:semiHidden="1" w:unhideWhenUsed="1"/>
-    <w:lsdException w:name="Block Text" w:semiHidden="1" w:unhideWhenUsed="1"/>
-    <w:lsdException w:name="Hyperlink" w:semiHidden="1" w:unhideWhenUsed="1"/>
-    <w:lsdException w:name="FollowedHyperlink" w:semiHidden="1" w:unhideWhenUsed="1"/>
-    <w:lsdException w:name="Strong" w:uiPriority="22" w:qFormat="1"/>
-    <w:lsdException w:name="Emphasis" w:uiPriority="20" w:qFormat="1"/>
-    <w:lsdException w:name="Document Map" w:semiHidden="1" w:unhideWhenUsed="1"/>
-    <w:lsdException w:name="Plain Text" w:semiHidden="1" w:unhideWhenUsed="1"/>
-    <w:lsdException w:name="E-mail Signature" w:semiHidden="1" w:unhideWhenUsed="1"/>
-    <w:lsdException w:name="HTML Top of Form" w:semiHidden="1" w:unhideWhenUsed="1"/>
-    <w:lsdException w:name="HTML Bottom of Form" w:semiHidden="1" w:unhideWhenUsed="1"/>
-    <w:lsdException w:name="Normal (Web)" w:semiHidden="1" w:unhideWhenUsed="1"/>
-    <w:lsdException w:name="HTML Acronym" w:semiHidden="1" w:unhideWhenUsed="1"/>
-    <w:lsdException w:name="HTML Address" w:semiHidden="1" w:unhideWhenUsed="1"/>
-    <w:lsdException w:name="HTML Cite" w:semiHidden="1" w:unhideWhenUsed="1"/>
-    <w:lsdException w:name="HTML Code" w:semiHidden="1" w:unhideWhenUsed="1"/>
-    <w:lsdException w:name="HTML Definition" w:semiHidden="1" w:unhideWhenUsed="1"/>
-    <w:lsdException w:name="HTML Keyboard" w:semiHidden="1" w:unhideWhenUsed="1"/>
-    <w:lsdException w:name="HTML Preformatted" w:semiHidden="1" w:unhideWhenUsed="1"/>
-    <w:lsdException w:name="HTML Sample" w:semiHidden="1" w:unhideWhenUsed="1"/>
-    <w:lsdException w:name="HTML Typewriter" w:semiHidden="1" w:unhideWhenUsed="1"/>
-    <w:lsdException w:name="HTML Variable" w:semiHidden="1" w:unhideWhenUsed="1"/>
-    <w:lsdException w:name="Normal Table" w:semiHidden="1" w:unhideWhenUsed="1"/>
-    <w:lsdException w:name="annotation subject" w:semiHidden="1" w:unhideWhenUsed="1"/>
-    <w:lsdException w:name="No List" w:semiHidden="1" w:unhideWhenUsed="1"/>
-    <w:lsdException w:name="Outline List 1" w:semiHidden="1" w:unhideWhenUsed="1"/>
-    <w:lsdException w:name="Outline List 2" w:semiHidden="1" w:unhideWhenUsed="1"/>
-    <w:lsdException w:name="Outline List 3" w:semiHidden="1" w:unhideWhenUsed="1"/>
-    <w:lsdException w:name="Table Simple 1" w:semiHidden="1" w:unhideWhenUsed="1"/>
-    <w:lsdException w:name="Table Simple 2" w:semiHidden="1" w:unhideWhenUsed="1"/>
-    <w:lsdException w:name="Table Simple 3" w:semiHidden="1" w:unhideWhenUsed="1"/>
-    <w:lsdException w:name="Table Classic 1" w:semiHidden="1" w:unhideWhenUsed="1"/>
-    <w:lsdException w:name="Table Classic 2" w:semiHidden="1" w:unhideWhenUsed="1"/>
-    <w:lsdException w:name="Table Classic 3" w:semiHidden="1" w:unhideWhenUsed="1"/>
-    <w:lsdException w:name="Table Classic 4" w:semiHidden="1" w:unhideWhenUsed="1"/>
-    <w:lsdException w:name="Table Colorful 1" w:semiHidden="1" w:unhideWhenUsed="1"/>
-    <w:lsdException w:name="Table Colorful 2" w:semiHidden="1" w:unhideWhenUsed="1"/>
-    <w:lsdException w:name="Table Colorful 3" w:semiHidden="1" w:unhideWhenUsed="1"/>
-    <w:lsdException w:name="Table Columns 1" w:semiHidden="1" w:unhideWhenUsed="1"/>
-    <w:lsdException w:name="Table Columns 2" w:semiHidden="1" w:unhideWhenUsed="1"/>
-    <w:lsdException w:name="Table Columns 3" w:semiHidden="1" w:unhideWhenUsed="1"/>
-    <w:lsdException w:name="Table Columns 4" w:semiHidden="1" w:unhideWhenUsed="1"/>
-    <w:lsdException w:name="Table Columns 5" w:semiHidden="1" w:unhideWhenUsed="1"/>
-    <w:lsdException w:name="Table Grid 1" w:semiHidden="1" w:unhideWhenUsed="1"/>
-    <w:lsdException w:name="Table Grid 2" w:semiHidden="1" w:unhideWhenUsed="1"/>
-    <w:lsdException w:name="Table Grid 3" w:semiHidden="1" w:unhideWhenUsed="1"/>
-    <w:lsdException w:name="Table Grid 4" w:semiHidden="1" w:unhideWhenUsed="1"/>
-    <w:lsdException w:name="Table Grid 5" w:semiHidden="1" w:unhideWhenUsed="1"/>
-    <w:lsdException w:name="Table Grid 6" w:semiHidden="1" w:unhideWhenUsed="1"/>
-    <w:lsdException w:name="Table Grid 7" w:semiHidden="1" w:unhideWhenUsed="1"/>
-    <w:lsdException w:name="Table Grid 8" w:semiHidden="1" w:unhideWhenUsed="1"/>
-    <w:lsdException w:name="Table List 1" w:semiHidden="1" w:unhideWhenUsed="1"/>
-    <w:lsdException w:name="Table List 2" w:semiHidden="1" w:unhideWhenUsed="1"/>
-    <w:lsdException w:name="Table List 3" w:semiHidden="1" w:unhideWhenUsed="1"/>
-    <w:lsdException w:name="Table List 4" w:semiHidden="1" w:unhideWhenUsed="1"/>
-    <w:lsdException w:name="Table List 5" w:semiHidden="1" w:unhideWhenUsed="1"/>
-    <w:lsdException w:name="Table List 6" w:semiHidden="1" w:unhideWhenUsed="1"/>
-    <w:lsdException w:name="Table List 7" w:semiHidden="1" w:unhideWhenUsed="1"/>
-    <w:lsdException w:name="Table List 8" w:semiHidden="1" w:unhideWhenUsed="1"/>
-    <w:lsdException w:name="Table 3D effects 1" w:semiHidden="1" w:unhideWhenUsed="1"/>
-    <w:lsdException w:name="Table 3D effects 2" w:semiHidden="1" w:unhideWhenUsed="1"/>
-    <w:lsdException w:name="Table 3D effects 3" w:semiHidden="1" w:unhideWhenUsed="1"/>
-    <w:lsdException w:name="Table Contemporary" w:semiHidden="1" w:unhideWhenUsed="1"/>
-    <w:lsdException w:name="Table Elegant" w:semiHidden="1" w:unhideWhenUsed="1"/>
-    <w:lsdException w:name="Table Professional" w:semiHidden="1" w:unhideWhenUsed="1"/>
-    <w:lsdException w:name="Table Subtle 1" w:semiHidden="1" w:unhideWhenUsed="1"/>
-    <w:lsdException w:name="Table Subtle 2" w:semiHidden="1" w:unhideWhenUsed="1"/>
-    <w:lsdException w:name="Table Web 1" w:semiHidden="1" w:unhideWhenUsed="1"/>
-    <w:lsdException w:name="Table Web 2" w:semiHidden="1" w:unhideWhenUsed="1"/>
-    <w:lsdException w:name="Table Web 3" w:semiHidden="1" w:unhideWhenUsed="1"/>
-    <w:lsdException w:name="Balloon Text" w:semiHidden="1" w:unhideWhenUsed="1"/>
-    <w:lsdException w:name="Table Grid" w:uiPriority="59"/>
-    <w:lsdException w:name="Table Theme" w:semiHidden="1" w:unhideWhenUsed="1"/>
-    <w:lsdException w:name="Placeholder Text" w:semiHidden="1"/>
-    <w:lsdException w:name="No Spacing" w:uiPriority="1" w:qFormat="1"/>
-    <w:lsdException w:name="Light Shading" w:uiPriority="60"/>
-    <w:lsdException w:name="Light List" w:uiPriority="61"/>
-    <w:lsdException w:name="Light Grid" w:uiPriority="62"/>
-    <w:lsdException w:name="Medium Shading 1" w:uiPriority="63"/>
-    <w:lsdException w:name="Medium Shading 2" w:uiPriority="64"/>
-    <w:lsdException w:name="Medium List 1" w:uiPriority="65"/>
-    <w:lsdException w:name="Medium List 2" w:uiPriority="66"/>
-    <w:lsdException w:name="Medium Grid 1" w:uiPriority="67"/>
-    <w:lsdException w:name="Medium Grid 2" w:uiPriority="68"/>
-    <w:lsdException w:name="Medium Grid 3" w:uiPriority="69"/>
-    <w:lsdException w:name="Dark List" w:uiPriority="70"/>
-    <w:lsdException w:name="Colorful Shading" w:uiPriority="71"/>
-    <w:lsdException w:name="Colorful List" w:uiPriority="72"/>
-    <w:lsdException w:name="Colorful Grid" w:uiPriority="73"/>
-    <w:lsdException w:name="Light Shading Accent 1" w:uiPriority="60"/>
-    <w:lsdException w:name="Light List Accent 1" w:uiPriority="61"/>
-    <w:lsdException w:name="Light Grid Accent 1" w:uiPriority="62"/>
-    <w:lsdException w:name="Medium Shading 1 Accent 1" w:uiPriority="63"/>
-    <w:lsdException w:name="Medium Shading 2 Accent 1" w:uiPriority="64"/>
-    <w:lsdException w:name="Medium List 1 Accent 1" w:uiPriority="65"/>
-    <w:lsdException w:name="Revision" w:semiHidden="1"/>
-    <w:lsdException w:name="List Paragraph" w:uiPriority="34" w:qFormat="1"/>
-    <w:lsdException w:name="Quote" w:uiPriority="29" w:qFormat="1"/>
-    <w:lsdException w:name="Intense Quote" w:uiPriority="30" w:qFormat="1"/>
-    <w:lsdException w:name="Medium List 2 Accent 1" w:uiPriority="66"/>
-    <w:lsdException w:name="Medium Grid 1 Accent 1" w:uiPriority="67"/>
-    <w:lsdException w:name="Medium Grid 2 Accent 1" w:uiPriority="68"/>
-    <w:lsdException w:name="Medium Grid 3 Accent 1" w:uiPriority="69"/>
-    <w:lsdException w:name="Dark List Accent 1" w:uiPriority="70"/>
-    <w:lsdException w:name="Colorful Shading Accent 1" w:uiPriority="71"/>
-    <w:lsdException w:name="Colorful List Accent 1" w:uiPriority="72"/>
-    <w:lsdException w:name="Colorful Grid Accent 1" w:uiPriority="73"/>
-    <w:lsdException w:name="Light Shading Accent 2" w:uiPriority="60"/>
-    <w:lsdException w:name="Light List Accent 2" w:uiPriority="61"/>
-    <w:lsdException w:name="Light Grid Accent 2" w:uiPriority="62"/>
-    <w:lsdException w:name="Medium Shading 1 Accent 2" w:uiPriority="63"/>
-    <w:lsdException w:name="Medium Shading 2 Accent 2" w:uiPriority="64"/>
-    <w:lsdException w:name="Medium List 1 Accent 2" w:uiPriority="65"/>
-    <w:lsdException w:name="Medium List 2 Accent 2" w:uiPriority="66"/>
-    <w:lsdException w:name="Medium Grid 1 Accent 2" w:uiPriority="67"/>
-    <w:lsdException w:name="Medium Grid 2 Accent 2" w:uiPriority="68"/>
-    <w:lsdException w:name="Medium Grid 3 Accent 2" w:uiPriority="69"/>
-    <w:lsdException w:name="Dark List Accent 2" w:uiPriority="70"/>
-    <w:lsdException w:name="Colorful Shading Accent 2" w:uiPriority="71"/>
-    <w:lsdException w:name="Colorful List Accent 2" w:uiPriority="72"/>
-    <w:lsdException w:name="Colorful Grid Accent 2" w:uiPriority="73"/>
-    <w:lsdException w:name="Light Shading Accent 3" w:uiPriority="60"/>
-    <w:lsdException w:name="Light List Accent 3" w:uiPriority="61"/>
-    <w:lsdException w:name="Light Grid Accent 3" w:uiPriority="62"/>
-    <w:lsdException w:name="Medium Shading 1 Accent 3" w:uiPriority="63"/>
-    <w:lsdException w:name="Medium Shading 2 Accent 3" w:uiPriority="64"/>
-    <w:lsdException w:name="Medium List 1 Accent 3" w:uiPriority="65"/>
-    <w:lsdException w:name="Medium List 2 Accent 3" w:uiPriority="66"/>
-    <w:lsdException w:name="Medium Grid 1 Accent 3" w:uiPriority="67"/>
-    <w:lsdException w:name="Medium Grid 2 Accent 3" w:uiPriority="68"/>
-    <w:lsdException w:name="Medium Grid 3 Accent 3" w:uiPriority="69"/>
-    <w:lsdException w:name="Dark List Accent 3" w:uiPriority="70"/>
-    <w:lsdException w:name="Colorful Shading Accent 3" w:uiPriority="71"/>
-    <w:lsdException w:name="Colorful List Accent 3" w:uiPriority="72"/>
-    <w:lsdException w:name="Colorful Grid Accent 3" w:uiPriority="73"/>
-    <w:lsdException w:name="Light Shading Accent 4" w:uiPriority="60"/>
-    <w:lsdException w:name="Light List Accent 4" w:uiPriority="61"/>
-    <w:lsdException w:name="Light Grid Accent 4" w:uiPriority="62"/>
-    <w:lsdException w:name="Medium Shading 1 Accent 4" w:uiPriority="63"/>
-    <w:lsdException w:name="Medium Shading 2 Accent 4" w:uiPriority="64"/>
-    <w:lsdException w:name="Medium List 1 Accent 4" w:uiPriority="65"/>
-    <w:lsdException w:name="Medium List 2 Accent 4" w:uiPriority="66"/>
-    <w:lsdException w:name="Medium Grid 1 Accent 4" w:uiPriority="67"/>
-    <w:lsdException w:name="Medium Grid 2 Accent 4" w:uiPriority="68"/>
-    <w:lsdException w:name="Medium Grid 3 Accent 4" w:uiPriority="69"/>
-    <w:lsdException w:name="Dark List Accent 4" w:uiPriority="70"/>
-    <w:lsdException w:name="Colorful Shading Accent 4" w:uiPriority="71"/>
-    <w:lsdException w:name="Colorful List Accent 4" w:uiPriority="72"/>
-    <w:lsdException w:name="Colorful Grid Accent 4" w:uiPriority="73"/>
-    <w:lsdException w:name="Light Shading Accent 5" w:uiPriority="60"/>
-    <w:lsdException w:name="Light List Accent 5" w:uiPriority="61"/>
-    <w:lsdException w:name="Light Grid Accent 5" w:uiPriority="62"/>
-    <w:lsdException w:name="Medium Shading 1 Accent 5" w:uiPriority="63"/>
-    <w:lsdException w:name="Medium Shading 2 Accent 5" w:uiPriority="64"/>
-    <w:lsdException w:name="Medium List 1 Accent 5" w:uiPriority="65"/>
-    <w:lsdException w:name="Medium List 2 Accent 5" w:uiPriority="66"/>
-    <w:lsdException w:name="Medium Grid 1 Accent 5" w:uiPriority="67"/>
-    <w:lsdException w:name="Medium Grid 2 Accent 5" w:uiPriority="68"/>
-    <w:lsdException w:name="Medium Grid 3 Accent 5" w:uiPriority="69"/>
-    <w:lsdException w:name="Dark List Accent 5" w:uiPriority="70"/>
-    <w:lsdException w:name="Colorful Shading Accent 5" w:uiPriority="71"/>
-    <w:lsdException w:name="Colorful List Accent 5" w:uiPriority="72"/>
-    <w:lsdException w:name="Colorful Grid Accent 5" w:uiPriority="73"/>
-    <w:lsdException w:name="Light Shading Accent 6" w:uiPriority="60"/>
-    <w:lsdException w:name="Light List Accent 6" w:uiPriority="61"/>
-    <w:lsdException w:name="Light Grid Accent 6" w:uiPriority="62"/>
-    <w:lsdException w:name="Medium Shading 1 Accent 6" w:uiPriority="63"/>
-    <w:lsdException w:name="Medium Shading 2 Accent 6" w:uiPriority="64"/>
-    <w:lsdException w:name="Medium List 1 Accent 6" w:uiPriority="65"/>
-    <w:lsdException w:name="Medium List 2 Accent 6" w:uiPriority="66"/>
-    <w:lsdException w:name="Medium Grid 1 Accent 6" w:uiPriority="67"/>
-    <w:lsdException w:name="Medium Grid 2 Accent 6" w:uiPriority="68"/>
-    <w:lsdException w:name="Medium Grid 3 Accent 6" w:uiPriority="69"/>
-    <w:lsdException w:name="Dark List Accent 6" w:uiPriority="70"/>
-    <w:lsdException w:name="Colorful Shading Accent 6" w:uiPriority="71"/>
-    <w:lsdException w:name="Colorful List Accent 6" w:uiPriority="72"/>
-    <w:lsdException w:name="Colorful Grid Accent 6" w:uiPriority="73"/>
-    <w:lsdException w:name="Subtle Emphasis" w:uiPriority="19" w:qFormat="1"/>
-    <w:lsdException w:name="Intense Emphasis" w:uiPriority="21" w:qFormat="1"/>
-    <w:lsdException w:name="Subtle Reference" w:uiPriority="31" w:qFormat="1"/>
-    <w:lsdException w:name="Intense Reference" w:uiPriority="32" w:qFormat="1"/>
-    <w:lsdException w:name="Book Title" w:uiPriority="33" w:qFormat="1"/>
-    <w:lsdException w:name="Bibliography" w:semiHidden="1" w:uiPriority="37" w:unhideWhenUsed="1"/>
-    <w:lsdException w:name="TOC Heading" w:semiHidden="1" w:uiPriority="39" w:unhideWhenUsed="1" w:qFormat="1"/>
-    <w:lsdException w:name="Plain Table 1" w:uiPriority="41"/>
-    <w:lsdException w:name="Plain Table 2" w:uiPriority="42"/>
-    <w:lsdException w:name="Plain Table 3" w:uiPriority="43"/>
-    <w:lsdException w:name="Plain Table 4" w:uiPriority="44"/>
-    <w:lsdException w:name="Plain Table 5" w:uiPriority="45"/>
-    <w:lsdException w:name="Grid Table Light" w:uiPriority="40"/>
-    <w:lsdException w:name="Grid Table 1 Light" w:uiPriority="46"/>
-    <w:lsdException w:name="Grid Table 2" w:uiPriority="47"/>
-    <w:lsdException w:name="Grid Table 3" w:uiPriority="48"/>
-    <w:lsdException w:name="Grid Table 4" w:uiPriority="49"/>
-    <w:lsdException w:name="Grid Table 5 Dark" w:uiPriority="50"/>
-    <w:lsdException w:name="Grid Table 6 Colorful" w:uiPriority="51"/>
-    <w:lsdException w:name="Grid Table 7 Colorful" w:uiPriority="52"/>
-    <w:lsdException w:name="Grid Table 1 Light Accent 1" w:uiPriority="46"/>
-    <w:lsdException w:name="Grid Table 2 Accent 1" w:uiPriority="47"/>
-    <w:lsdException w:name="Grid Table 3 Accent 1" w:uiPriority="48"/>
-    <w:lsdException w:name="Grid Table 4 Accent 1" w:uiPriority="49"/>
-    <w:lsdException w:name="Grid Table 5 Dark Accent 1" w:uiPriority="50"/>
-    <w:lsdException w:name="Grid Table 6 Colorful Accent 1" w:uiPriority="51"/>
-    <w:lsdException w:name="Grid Table 7 Colorful Accent 1" w:uiPriority="52"/>
-    <w:lsdException w:name="Grid Table 1 Light Accent 2" w:uiPriority="46"/>
-    <w:lsdException w:name="Grid Table 2 Accent 2" w:uiPriority="47"/>
-    <w:lsdException w:name="Grid Table 3 Accent 2" w:uiPriority="48"/>
-    <w:lsdException w:name="Grid Table 4 Accent 2" w:uiPriority="49"/>
-    <w:lsdException w:name="Grid Table 5 Dark Accent 2" w:uiPriority="50"/>
-    <w:lsdException w:name="Grid Table 6 Colorful Accent 2" w:uiPriority="51"/>
-    <w:lsdException w:name="Grid Table 7 Colorful Accent 2" w:uiPriority="52"/>
-    <w:lsdException w:name="Grid Table 1 Light Accent 3" w:uiPriority="46"/>
-    <w:lsdException w:name="Grid Table 2 Accent 3" w:uiPriority="47"/>
-    <w:lsdException w:name="Grid Table 3 Accent 3" w:uiPriority="48"/>
-    <w:lsdException w:name="Grid Table 4 Accent 3" w:uiPriority="49"/>
-    <w:lsdException w:name="Grid Table 5 Dark Accent 3" w:uiPriority="50"/>
-    <w:lsdException w:name="Grid Table 6 Colorful Accent 3" w:uiPriority="51"/>
-    <w:lsdException w:name="Grid Table 7 Colorful Accent 3" w:uiPriority="52"/>
-    <w:lsdException w:name="Grid Table 1 Light Accent 4" w:uiPriority="46"/>
-    <w:lsdException w:name="Grid Table 2 Accent 4" w:uiPriority="47"/>
-    <w:lsdException w:name="Grid Table 3 Accent 4" w:uiPriority="48"/>
-    <w:lsdException w:name="Grid Table 4 Accent 4" w:uiPriority="49"/>
-    <w:lsdException w:name="Grid Table 5 Dark Accent 4" w:uiPriority="50"/>
-    <w:lsdException w:name="Grid Table 6 Colorful Accent 4" w:uiPriority="51"/>
-    <w:lsdException w:name="Grid Table 7 Colorful Accent 4" w:uiPriority="52"/>
-    <w:lsdException w:name="Grid Table 1 Light Accent 5" w:uiPriority="46"/>
-    <w:lsdException w:name="Grid Table 2 Accent 5" w:uiPriority="47"/>
-    <w:lsdException w:name="Grid Table 3 Accent 5" w:uiPriority="48"/>
-    <w:lsdException w:name="Grid Table 4 Accent 5" w:uiPriority="49"/>
-    <w:lsdException w:name="Grid Table 5 Dark Accent 5" w:uiPriority="50"/>
-    <w:lsdException w:name="Grid Table 6 Colorful Accent 5" w:uiPriority="51"/>
-    <w:lsdException w:name="Grid Table 7 Colorful Accent 5" w:uiPriority="52"/>
-    <w:lsdException w:name="Grid Table 1 Light Accent 6" w:uiPriority="46"/>
-    <w:lsdException w:name="Grid Table 2 Accent 6" w:uiPriority="47"/>
-    <w:lsdException w:name="Grid Table 3 Accent 6" w:uiPriority="48"/>
-    <w:lsdException w:name="Grid Table 4 Accent 6" w:uiPriority="49"/>
-    <w:lsdException w:name="Grid Table 5 Dark Accent 6" w:uiPriority="50"/>
-    <w:lsdException w:name="Grid Table 6 Colorful Accent 6" w:uiPriority="51"/>
-    <w:lsdException w:name="Grid Table 7 Colorful Accent 6" w:uiPriority="52"/>
-    <w:lsdException w:name="List Table 1 Light" w:uiPriority="46"/>
-    <w:lsdException w:name="List Table 2" w:uiPriority="47"/>
-    <w:lsdException w:name="List Table 3" w:uiPriority="48"/>
-    <w:lsdException w:name="List Table 4" w:uiPriority="49"/>
-    <w:lsdException w:name="List Table 5 Dark" w:uiPriority="50"/>
-    <w:lsdException w:name="List Table 6 Colorful" w:uiPriority="51"/>
-    <w:lsdException w:name="List Table 7 Colorful" w:uiPriority="52"/>
-    <w:lsdException w:name="List Table 1 Light Accent 1" w:uiPriority="46"/>
-    <w:lsdException w:name="List Table 2 Accent 1" w:uiPriority="47"/>
-    <w:lsdException w:name="List Table 3 Accent 1" w:uiPriority="48"/>
-    <w:lsdException w:name="List Table 4 Accent 1" w:uiPriority="49"/>
-    <w:lsdException w:name="List Table 5 Dark Accent 1" w:uiPriority="50"/>
-    <w:lsdException w:name="List Table 6 Colorful Accent 1" w:uiPriority="51"/>
-    <w:lsdException w:name="List Table 7 Colorful Accent 1" w:uiPriority="52"/>
-    <w:lsdException w:name="List Table 1 Light Accent 2" w:uiPriority="46"/>
-    <w:lsdException w:name="List Table 2 Accent 2" w:uiPriority="47"/>
-    <w:lsdException w:name="List Table 3 Accent 2" w:uiPriority="48"/>
-    <w:lsdException w:name="List Table 4 Accent 2" w:uiPriority="49"/>
-    <w:lsdException w:name="List Table 5 Dark Accent 2" w:uiPriority="50"/>
-    <w:lsdException w:name="List Table 6 Colorful Accent 2" w:uiPriority="51"/>
-    <w:lsdException w:name="List Table 7 Colorful Accent 2" w:uiPriority="52"/>
-    <w:lsdException w:name="List Table 1 Light Accent 3" w:uiPriority="46"/>
-    <w:lsdException w:name="List Table 2 Accent 3" w:uiPriority="47"/>
-    <w:lsdException w:name="List Table 3 Accent 3" w:uiPriority="48"/>
-    <w:lsdException w:name="List Table 4 Accent 3" w:uiPriority="49"/>
-    <w:lsdException w:name="List Table 5 Dark Accent 3" w:uiPriority="50"/>
-    <w:lsdException w:name="List Table 6 Colorful Accent 3" w:uiPriority="51"/>
-    <w:lsdException w:name="List Table 7 Colorful Accent 3" w:uiPriority="52"/>
-    <w:lsdException w:name="List Table 1 Light Accent 4" w:uiPriority="46"/>
-    <w:lsdException w:name="List Table 2 Accent 4" w:uiPriority="47"/>
-    <w:lsdException w:name="List Table 3 Accent 4" w:uiPriority="48"/>
-    <w:lsdException w:name="List Table 4 Accent 4" w:uiPriority="49"/>
-    <w:lsdException w:name="List Table 5 Dark Accent 4" w:uiPriority="50"/>
-    <w:lsdException w:name="List Table 6 Colorful Accent 4" w:uiPriority="51"/>
-    <w:lsdException w:name="List Table 7 Colorful Accent 4" w:uiPriority="52"/>
-    <w:lsdException w:name="List Table 1 Light Accent 5" w:uiPriority="46"/>
-    <w:lsdException w:name="List Table 2 Accent 5" w:uiPriority="47"/>
-    <w:lsdException w:name="List Table 3 Accent 5" w:uiPriority="48"/>
-    <w:lsdException w:name="List Table 4 Accent 5" w:uiPriority="49"/>
-    <w:lsdException w:name="List Table 5 Dark Accent 5" w:uiPriority="50"/>
-    <w:lsdException w:name="List Table 6 Colorful Accent 5" w:uiPriority="51"/>
-    <w:lsdException w:name="List Table 7 Colorful Accent 5" w:uiPriority="52"/>
-    <w:lsdException w:name="List Table 1 Light Accent 6" w:uiPriority="46"/>
-    <w:lsdException w:name="List Table 2 Accent 6" w:uiPriority="47"/>
-    <w:lsdException w:name="List Table 3 Accent 6" w:uiPriority="48"/>
-    <w:lsdException w:name="List Table 4 Accent 6" w:uiPriority="49"/>
-    <w:lsdException w:name="List Table 5 Dark Accent 6" w:uiPriority="50"/>
-    <w:lsdException w:name="List Table 6 Colorful Accent 6" w:uiPriority="51"/>
-    <w:lsdException w:name="List Table 7 Colorful Accent 6" w:uiPriority="52"/>
+  <w:latentStyles w:defLockedState="0" w:defUIPriority="99" w:defSemiHidden="1" w:defUnhideWhenUsed="1" w:defQFormat="0" w:count="276">
+    <w:lsdException w:name="Normal" w:semiHidden="0" w:uiPriority="0" w:unhideWhenUsed="0" w:qFormat="1"/>
+    <w:lsdException w:name="heading 1" w:semiHidden="0" w:uiPriority="9" w:unhideWhenUsed="0" w:qFormat="1"/>
+    <w:lsdException w:name="heading 2" w:uiPriority="9" w:qFormat="1"/>
+    <w:lsdException w:name="heading 3" w:uiPriority="9" w:qFormat="1"/>
+    <w:lsdException w:name="heading 4" w:uiPriority="9" w:qFormat="1"/>
+    <w:lsdException w:name="heading 5" w:uiPriority="9" w:qFormat="1"/>
+    <w:lsdException w:name="heading 6" w:uiPriority="9" w:qFormat="1"/>
+    <w:lsdException w:name="heading 7" w:uiPriority="9" w:qFormat="1"/>
+    <w:lsdException w:name="heading 8" w:uiPriority="9" w:qFormat="1"/>
+    <w:lsdException w:name="heading 9" w:uiPriority="9" w:qFormat="1"/>
+    <w:lsdException w:name="toc 1" w:uiPriority="39"/>
+    <w:lsdException w:name="toc 2" w:uiPriority="39"/>
+    <w:lsdException w:name="toc 3" w:uiPriority="39"/>
+    <w:lsdException w:name="toc 4" w:uiPriority="39"/>
+    <w:lsdException w:name="toc 5" w:uiPriority="39"/>
+    <w:lsdException w:name="toc 6" w:uiPriority="39"/>
+    <w:lsdException w:name="toc 7" w:uiPriority="39"/>
+    <w:lsdException w:name="toc 8" w:uiPriority="39"/>
+    <w:lsdException w:name="toc 9" w:uiPriority="39"/>
+    <w:lsdException w:name="caption" w:uiPriority="35" w:qFormat="1"/>
+    <w:lsdException w:name="Title" w:semiHidden="0" w:uiPriority="10" w:unhideWhenUsed="0" w:qFormat="1"/>
+    <w:lsdException w:name="Default Paragraph Font" w:uiPriority="1"/>
+    <w:lsdException w:name="Subtitle" w:semiHidden="0" w:uiPriority="11" w:unhideWhenUsed="0" w:qFormat="1"/>
+    <w:lsdException w:name="Strong" w:semiHidden="0" w:uiPriority="22" w:unhideWhenUsed="0" w:qFormat="1"/>
+    <w:lsdException w:name="Emphasis" w:semiHidden="0" w:uiPriority="20" w:unhideWhenUsed="0" w:qFormat="1"/>
+    <w:lsdException w:name="Table Grid" w:semiHidden="0" w:uiPriority="59" w:unhideWhenUsed="0"/>
+    <w:lsdException w:name="Note Level 1" w:semiHidden="0" w:unhideWhenUsed="0"/>
+    <w:lsdException w:name="Note Level 2" w:semiHidden="0" w:unhideWhenUsed="0"/>
+    <w:lsdException w:name="Note Level 3" w:semiHidden="0" w:unhideWhenUsed="0"/>
+    <w:lsdException w:name="Note Level 4" w:semiHidden="0" w:unhideWhenUsed="0"/>
+    <w:lsdException w:name="Note Level 5" w:semiHidden="0" w:unhideWhenUsed="0"/>
+    <w:lsdException w:name="Note Level 6" w:semiHidden="0" w:unhideWhenUsed="0"/>
+    <w:lsdException w:name="Note Level 7" w:semiHidden="0" w:unhideWhenUsed="0"/>
+    <w:lsdException w:name="Note Level 8" w:semiHidden="0" w:unhideWhenUsed="0"/>
+    <w:lsdException w:name="Note Level 9" w:semiHidden="0" w:unhideWhenUsed="0"/>
+    <w:lsdException w:name="Placeholder Text" w:unhideWhenUsed="0"/>
+    <w:lsdException w:name="No Spacing" w:semiHidden="0" w:uiPriority="1" w:unhideWhenUsed="0" w:qFormat="1"/>
+    <w:lsdException w:name="Light Shading" w:semiHidden="0" w:uiPriority="60" w:unhideWhenUsed="0"/>
+    <w:lsdException w:name="Light List" w:semiHidden="0" w:uiPriority="61" w:unhideWhenUsed="0"/>
+    <w:lsdException w:name="Light Grid" w:semiHidden="0" w:uiPriority="62" w:unhideWhenUsed="0"/>
+    <w:lsdException w:name="Medium Shading 1" w:semiHidden="0" w:uiPriority="63" w:unhideWhenUsed="0"/>
+    <w:lsdException w:name="Medium Shading 2" w:semiHidden="0" w:uiPriority="64" w:unhideWhenUsed="0"/>
+    <w:lsdException w:name="Medium List 1" w:semiHidden="0" w:uiPriority="65" w:unhideWhenUsed="0"/>
+    <w:lsdException w:name="Medium List 2" w:semiHidden="0" w:uiPriority="66" w:unhideWhenUsed="0"/>
+    <w:lsdException w:name="Medium Grid 1" w:semiHidden="0" w:uiPriority="67" w:unhideWhenUsed="0"/>
+    <w:lsdException w:name="Medium Grid 2" w:semiHidden="0" w:uiPriority="68" w:unhideWhenUsed="0"/>
+    <w:lsdException w:name="Medium Grid 3" w:semiHidden="0" w:uiPriority="69" w:unhideWhenUsed="0"/>
+    <w:lsdException w:name="Dark List" w:semiHidden="0" w:uiPriority="70" w:unhideWhenUsed="0"/>
+    <w:lsdException w:name="Colorful Shading" w:semiHidden="0" w:uiPriority="71" w:unhideWhenUsed="0"/>
+    <w:lsdException w:name="Colorful List" w:semiHidden="0" w:uiPriority="72" w:unhideWhenUsed="0"/>
+    <w:lsdException w:name="Colorful Grid" w:semiHidden="0" w:uiPriority="73" w:unhideWhenUsed="0"/>
+    <w:lsdException w:name="Light Shading Accent 1" w:semiHidden="0" w:uiPriority="60" w:unhideWhenUsed="0"/>
+    <w:lsdException w:name="Light List Accent 1" w:semiHidden="0" w:uiPriority="61" w:unhideWhenUsed="0"/>
+    <w:lsdException w:name="Light Grid Accent 1" w:semiHidden="0" w:uiPriority="62" w:unhideWhenUsed="0"/>
+    <w:lsdException w:name="Medium Shading 1 Accent 1" w:semiHidden="0" w:uiPriority="63" w:unhideWhenUsed="0"/>
+    <w:lsdException w:name="Medium Shading 2 Accent 1" w:semiHidden="0" w:uiPriority="64" w:unhideWhenUsed="0"/>
+    <w:lsdException w:name="Medium List 1 Accent 1" w:semiHidden="0" w:uiPriority="65" w:unhideWhenUsed="0"/>
+    <w:lsdException w:name="Revision" w:unhideWhenUsed="0"/>
+    <w:lsdException w:name="List Paragraph" w:semiHidden="0" w:uiPriority="34" w:unhideWhenUsed="0" w:qFormat="1"/>
+    <w:lsdException w:name="Quote" w:semiHidden="0" w:uiPriority="29" w:unhideWhenUsed="0" w:qFormat="1"/>
+    <w:lsdException w:name="Intense Quote" w:semiHidden="0" w:uiPriority="30" w:unhideWhenUsed="0" w:qFormat="1"/>
+    <w:lsdException w:name="Medium List 2 Accent 1" w:semiHidden="0" w:uiPriority="66" w:unhideWhenUsed="0"/>
+    <w:lsdException w:name="Medium Grid 1 Accent 1" w:semiHidden="0" w:uiPriority="67" w:unhideWhenUsed="0"/>
+    <w:lsdException w:name="Medium Grid 2 Accent 1" w:semiHidden="0" w:uiPriority="68" w:unhideWhenUsed="0"/>
+    <w:lsdException w:name="Medium Grid 3 Accent 1" w:semiHidden="0" w:uiPriority="69" w:unhideWhenUsed="0"/>
+    <w:lsdException w:name="Dark List Accent 1" w:semiHidden="0" w:uiPriority="70" w:unhideWhenUsed="0"/>
+    <w:lsdException w:name="Colorful Shading Accent 1" w:semiHidden="0" w:uiPriority="71" w:unhideWhenUsed="0"/>
+    <w:lsdException w:name="Colorful List Accent 1" w:semiHidden="0" w:uiPriority="72" w:unhideWhenUsed="0"/>
+    <w:lsdException w:name="Colorful Grid Accent 1" w:semiHidden="0" w:uiPriority="73" w:unhideWhenUsed="0"/>
+    <w:lsdException w:name="Light Shading Accent 2" w:semiHidden="0" w:uiPriority="60" w:unhideWhenUsed="0"/>
+    <w:lsdException w:name="Light List Accent 2" w:semiHidden="0" w:uiPriority="61" w:unhideWhenUsed="0"/>
+    <w:lsdException w:name="Light Grid Accent 2" w:semiHidden="0" w:uiPriority="62" w:unhideWhenUsed="0"/>
+    <w:lsdException w:name="Medium Shading 1 Accent 2" w:semiHidden="0" w:uiPriority="63" w:unhideWhenUsed="0"/>
+    <w:lsdException w:name="Medium Shading 2 Accent 2" w:semiHidden="0" w:uiPriority="64" w:unhideWhenUsed="0"/>
+    <w:lsdException w:name="Medium List 1 Accent 2" w:semiHidden="0" w:uiPriority="65" w:unhideWhenUsed="0"/>
+    <w:lsdException w:name="Medium List 2 Accent 2" w:semiHidden="0" w:uiPriority="66" w:unhideWhenUsed="0"/>
+    <w:lsdException w:name="Medium Grid 1 Accent 2" w:semiHidden="0" w:uiPriority="67" w:unhideWhenUsed="0"/>
+    <w:lsdException w:name="Medium Grid 2 Accent 2" w:semiHidden="0" w:uiPriority="68" w:unhideWhenUsed="0"/>
+    <w:lsdException w:name="Medium Grid 3 Accent 2" w:semiHidden="0" w:uiPriority="69" w:unhideWhenUsed="0"/>
+    <w:lsdException w:name="Dark List Accent 2" w:semiHidden="0" w:uiPriority="70" w:unhideWhenUsed="0"/>
+    <w:lsdException w:name="Colorful Shading Accent 2" w:semiHidden="0" w:uiPriority="71" w:unhideWhenUsed="0"/>
+    <w:lsdException w:name="Colorful List Accent 2" w:semiHidden="0" w:uiPriority="72" w:unhideWhenUsed="0"/>
+    <w:lsdException w:name="Colorful Grid Accent 2" w:semiHidden="0" w:uiPriority="73" w:unhideWhenUsed="0"/>
+    <w:lsdException w:name="Light Shading Accent 3" w:semiHidden="0" w:uiPriority="60" w:unhideWhenUsed="0"/>
+    <w:lsdException w:name="Light List Accent 3" w:semiHidden="0" w:uiPriority="61" w:unhideWhenUsed="0"/>
+    <w:lsdException w:name="Light Grid Accent 3" w:semiHidden="0" w:uiPriority="62" w:unhideWhenUsed="0"/>
+    <w:lsdException w:name="Medium Shading 1 Accent 3" w:semiHidden="0" w:uiPriority="63" w:unhideWhenUsed="0"/>
+    <w:lsdException w:name="Medium Shading 2 Accent 3" w:semiHidden="0" w:uiPriority="64" w:unhideWhenUsed="0"/>
+    <w:lsdException w:name="Medium List 1 Accent 3" w:semiHidden="0" w:uiPriority="65" w:unhideWhenUsed="0"/>
+    <w:lsdException w:name="Medium List 2 Accent 3" w:semiHidden="0" w:uiPriority="66" w:unhideWhenUsed="0"/>
+    <w:lsdException w:name="Medium Grid 1 Accent 3" w:semiHidden="0" w:uiPriority="67" w:unhideWhenUsed="0"/>
+    <w:lsdException w:name="Medium Grid 2 Accent 3" w:semiHidden="0" w:uiPriority="68" w:unhideWhenUsed="0"/>
+    <w:lsdException w:name="Medium Grid 3 Accent 3" w:semiHidden="0" w:uiPriority="69" w:unhideWhenUsed="0"/>
+    <w:lsdException w:name="Dark List Accent 3" w:semiHidden="0" w:uiPriority="70" w:unhideWhenUsed="0"/>
+    <w:lsdException w:name="Colorful Shading Accent 3" w:semiHidden="0" w:uiPriority="71" w:unhideWhenUsed="0"/>
+    <w:lsdException w:name="Colorful List Accent 3" w:semiHidden="0" w:uiPriority="72" w:unhideWhenUsed="0"/>
+    <w:lsdException w:name="Colorful Grid Accent 3" w:semiHidden="0" w:uiPriority="73" w:unhideWhenUsed="0"/>
+    <w:lsdException w:name="Light Shading Accent 4" w:semiHidden="0" w:uiPriority="60" w:unhideWhenUsed="0"/>
+    <w:lsdException w:name="Light List Accent 4" w:semiHidden="0" w:uiPriority="61" w:unhideWhenUsed="0"/>
+    <w:lsdException w:name="Light Grid Accent 4" w:semiHidden="0" w:uiPriority="62" w:unhideWhenUsed="0"/>
+    <w:lsdException w:name="Medium Shading 1 Accent 4" w:semiHidden="0" w:uiPriority="63" w:unhideWhenUsed="0"/>
+    <w:lsdException w:name="Medium Shading 2 Accent 4" w:semiHidden="0" w:uiPriority="64" w:unhideWhenUsed="0"/>
+    <w:lsdException w:name="Medium List 1 Accent 4" w:semiHidden="0" w:uiPriority="65" w:unhideWhenUsed="0"/>
+    <w:lsdException w:name="Medium List 2 Accent 4" w:semiHidden="0" w:uiPriority="66" w:unhideWhenUsed="0"/>
+    <w:lsdException w:name="Medium Grid 1 Accent 4" w:semiHidden="0" w:uiPriority="67" w:unhideWhenUsed="0"/>
+    <w:lsdException w:name="Medium Grid 2 Accent 4" w:semiHidden="0" w:uiPriority="68" w:unhideWhenUsed="0"/>
+    <w:lsdException w:name="Medium Grid 3 Accent 4" w:semiHidden="0" w:uiPriority="69" w:unhideWhenUsed="0"/>
+    <w:lsdException w:name="Dark List Accent 4" w:semiHidden="0" w:uiPriority="70" w:unhideWhenUsed="0"/>
+    <w:lsdException w:name="Colorful Shading Accent 4" w:semiHidden="0" w:uiPriority="71" w:unhideWhenUsed="0"/>
+    <w:lsdException w:name="Colorful List Accent 4" w:semiHidden="0" w:uiPriority="72" w:unhideWhenUsed="0"/>
+    <w:lsdException w:name="Colorful Grid Accent 4" w:semiHidden="0" w:uiPriority="73" w:unhideWhenUsed="0"/>
+    <w:lsdException w:name="Light Shading Accent 5" w:semiHidden="0" w:uiPriority="60" w:unhideWhenUsed="0"/>
+    <w:lsdException w:name="Light List Accent 5" w:semiHidden="0" w:uiPriority="61" w:unhideWhenUsed="0"/>
+    <w:lsdException w:name="Light Grid Accent 5" w:semiHidden="0" w:uiPriority="62" w:unhideWhenUsed="0"/>
+    <w:lsdException w:name="Medium Shading 1 Accent 5" w:semiHidden="0" w:uiPriority="63" w:unhideWhenUsed="0"/>
+    <w:lsdException w:name="Medium Shading 2 Accent 5" w:semiHidden="0" w:uiPriority="64" w:unhideWhenUsed="0"/>
+    <w:lsdException w:name="Medium List 1 Accent 5" w:semiHidden="0" w:uiPriority="65" w:unhideWhenUsed="0"/>
+    <w:lsdException w:name="Medium List 2 Accent 5" w:semiHidden="0" w:uiPriority="66" w:unhideWhenUsed="0"/>
+    <w:lsdException w:name="Medium Grid 1 Accent 5" w:semiHidden="0" w:uiPriority="67" w:unhideWhenUsed="0"/>
+    <w:lsdException w:name="Medium Grid 2 Accent 5" w:semiHidden="0" w:uiPriority="68" w:unhideWhenUsed="0"/>
+    <w:lsdException w:name="Medium Grid 3 Accent 5" w:semiHidden="0" w:uiPriority="69" w:unhideWhenUsed="0"/>
+    <w:lsdException w:name="Dark List Accent 5" w:semiHidden="0" w:uiPriority="70" w:unhideWhenUsed="0"/>
+    <w:lsdException w:name="Colorful Shading Accent 5" w:semiHidden="0" w:uiPriority="71" w:unhideWhenUsed="0"/>
+    <w:lsdException w:name="Colorful List Accent 5" w:semiHidden="0" w:uiPriority="72" w:unhideWhenUsed="0"/>
+    <w:lsdException w:name="Colorful Grid Accent 5" w:semiHidden="0" w:uiPriority="73" w:unhideWhenUsed="0"/>
+    <w:lsdException w:name="Light Shading Accent 6" w:semiHidden="0" w:uiPriority="60" w:unhideWhenUsed="0"/>
+    <w:lsdException w:name="Light List Accent 6" w:semiHidden="0" w:uiPriority="61" w:unhideWhenUsed="0"/>
+    <w:lsdException w:name="Light Grid Accent 6" w:semiHidden="0" w:uiPriority="62" w:unhideWhenUsed="0"/>
+    <w:lsdException w:name="Medium Shading 1 Accent 6" w:semiHidden="0" w:uiPriority="63" w:unhideWhenUsed="0"/>
+    <w:lsdException w:name="Medium Shading 2 Accent 6" w:semiHidden="0" w:uiPriority="64" w:unhideWhenUsed="0"/>
+    <w:lsdException w:name="Medium List 1 Accent 6" w:semiHidden="0" w:uiPriority="65" w:unhideWhenUsed="0"/>
+    <w:lsdException w:name="Medium List 2 Accent 6" w:semiHidden="0" w:uiPriority="66" w:unhideWhenUsed="0"/>
+    <w:lsdException w:name="Medium Grid 1 Accent 6" w:semiHidden="0" w:uiPriority="67" w:unhideWhenUsed="0"/>
+    <w:lsdException w:name="Medium Grid 2 Accent 6" w:semiHidden="0" w:uiPriority="68" w:unhideWhenUsed="0"/>
+    <w:lsdException w:name="Medium Grid 3 Accent 6" w:semiHidden="0" w:uiPriority="69" w:unhideWhenUsed="0"/>
+    <w:lsdException w:name="Dark List Accent 6" w:semiHidden="0" w:uiPriority="70" w:unhideWhenUsed="0"/>
+    <w:lsdException w:name="Colorful Shading Accent 6" w:semiHidden="0" w:uiPriority="71" w:unhideWhenUsed="0"/>
+    <w:lsdException w:name="Colorful List Accent 6" w:semiHidden="0" w:uiPriority="72" w:unhideWhenUsed="0"/>
+    <w:lsdException w:name="Colorful Grid Accent 6" w:semiHidden="0" w:uiPriority="73" w:unhideWhenUsed="0"/>
+    <w:lsdException w:name="Subtle Emphasis" w:semiHidden="0" w:uiPriority="19" w:unhideWhenUsed="0" w:qFormat="1"/>
+    <w:lsdException w:name="Intense Emphasis" w:semiHidden="0" w:uiPriority="21" w:unhideWhenUsed="0" w:qFormat="1"/>
+    <w:lsdException w:name="Subtle Reference" w:semiHidden="0" w:uiPriority="31" w:unhideWhenUsed="0" w:qFormat="1"/>
+    <w:lsdException w:name="Intense Reference" w:semiHidden="0" w:uiPriority="32" w:unhideWhenUsed="0" w:qFormat="1"/>
+    <w:lsdException w:name="Book Title" w:semiHidden="0" w:uiPriority="33" w:unhideWhenUsed="0" w:qFormat="1"/>
+    <w:lsdException w:name="Bibliography" w:uiPriority="37"/>
+    <w:lsdException w:name="TOC Heading" w:uiPriority="39" w:qFormat="1"/>
   </w:latentStyles>
   <w:style w:type="paragraph" w:default="1" w:styleId="Normal">
     <w:name w:val="Normal"/>
     <w:qFormat/>
+    <w:rsid w:val="00020F94"/>
   </w:style>
   <w:style w:type="paragraph" w:styleId="Heading1">
     <w:name w:val="heading 1"/>
@@ -6559,15 +6117,14 @@
   </w:style>
   <w:style w:type="character" w:default="1" w:styleId="DefaultParagraphFont">
     <w:name w:val="Default Paragraph Font"/>
-    <w:uiPriority w:val="1"/>
     <w:semiHidden/>
     <w:unhideWhenUsed/>
   </w:style>
   <w:style w:type="table" w:default="1" w:styleId="TableNormal">
     <w:name w:val="Normal Table"/>
-    <w:uiPriority w:val="99"/>
     <w:semiHidden/>
     <w:unhideWhenUsed/>
+    <w:qFormat/>
     <w:tblPr>
       <w:tblInd w:w="0" w:type="dxa"/>
       <w:tblCellMar>
@@ -6580,7 +6137,6 @@
   </w:style>
   <w:style w:type="numbering" w:default="1" w:styleId="NoList">
     <w:name w:val="No List"/>
-    <w:uiPriority w:val="99"/>
     <w:semiHidden/>
     <w:unhideWhenUsed/>
   </w:style>
@@ -7146,7 +6702,7 @@
 </file>
 
 <file path=customXml/itemProps1.xml><?xml version="1.0" encoding="utf-8"?>
-<ds:datastoreItem xmlns:ds="http://schemas.openxmlformats.org/officeDocument/2006/customXml" ds:itemID="{E9B12A89-BB95-4161-9B18-F03A5E832528}">
+<ds:datastoreItem xmlns:ds="http://schemas.openxmlformats.org/officeDocument/2006/customXml" ds:itemID="{463D85AB-C96A-D441-9071-46EFC91C164C}">
   <ds:schemaRefs>
     <ds:schemaRef ds:uri="http://schemas.openxmlformats.org/officeDocument/2006/bibliography"/>
   </ds:schemaRefs>

</xml_diff>